<commit_message>
Realiza a elaboração do relatório. Necessita apenas da Conclusão.
</commit_message>
<xml_diff>
--- a/BDII-T1/RELATORIO-GUSTAVO-FILIPI-LOPES-MACHADO.docx
+++ b/BDII-T1/RELATORIO-GUSTAVO-FILIPI-LOPES-MACHADO.docx
@@ -758,6 +758,7 @@
           <w:rFonts w:ascii="Times New Roman" w:hAnsi="Times New Roman" w:cs="Times New Roman"/>
           <w:b/>
           <w:bCs/>
+          <w:noProof/>
           <w:sz w:val="24"/>
           <w:szCs w:val="24"/>
         </w:rPr>
@@ -1382,7 +1383,7 @@
           </w:tcPr>
           <w:p>
             <w:pPr>
-              <w:spacing w:after="0" w:line="360" w:lineRule="auto"/>
+              <w:spacing w:line="360" w:lineRule="auto"/>
               <w:rPr>
                 <w:rFonts w:ascii="Courier New" w:hAnsi="Courier New" w:cs="Courier New"/>
                 <w:sz w:val="24"/>
@@ -1400,7 +1401,7 @@
           </w:p>
           <w:p>
             <w:pPr>
-              <w:spacing w:after="0" w:line="360" w:lineRule="auto"/>
+              <w:spacing w:line="360" w:lineRule="auto"/>
               <w:rPr>
                 <w:rFonts w:ascii="Courier New" w:hAnsi="Courier New" w:cs="Courier New"/>
                 <w:sz w:val="24"/>
@@ -1431,23 +1432,7 @@
                 <w:sz w:val="24"/>
                 <w:szCs w:val="24"/>
               </w:rPr>
-              <w:t xml:space="preserve">11) PRIMARY KEY, -- CPF do passageiro (chave </w:t>
-            </w:r>
-            <w:r>
-              <w:rPr>
-                <w:rFonts w:ascii="Courier New" w:hAnsi="Courier New" w:cs="Courier New"/>
-                <w:sz w:val="24"/>
-                <w:szCs w:val="24"/>
-              </w:rPr>
-              <w:t>primária</w:t>
-            </w:r>
-            <w:r>
-              <w:rPr>
-                <w:rFonts w:ascii="Courier New" w:hAnsi="Courier New" w:cs="Courier New"/>
-                <w:sz w:val="24"/>
-                <w:szCs w:val="24"/>
-              </w:rPr>
-              <w:t>)</w:t>
+              <w:t>11) PRIMARY KEY, -- CPF do passageiro (chave primária)</w:t>
             </w:r>
           </w:p>
           <w:p>
@@ -1488,7 +1473,7 @@
           </w:p>
           <w:p>
             <w:pPr>
-              <w:spacing w:after="0" w:line="360" w:lineRule="auto"/>
+              <w:spacing w:line="360" w:lineRule="auto"/>
               <w:rPr>
                 <w:rFonts w:ascii="Courier New" w:hAnsi="Courier New" w:cs="Courier New"/>
                 <w:sz w:val="24"/>
@@ -1519,28 +1504,12 @@
                 <w:sz w:val="24"/>
                 <w:szCs w:val="24"/>
               </w:rPr>
-              <w:t xml:space="preserve">50), -- </w:t>
-            </w:r>
-            <w:r>
-              <w:rPr>
-                <w:rFonts w:ascii="Courier New" w:hAnsi="Courier New" w:cs="Courier New"/>
-                <w:sz w:val="24"/>
-                <w:szCs w:val="24"/>
-              </w:rPr>
-              <w:t>Endereço</w:t>
-            </w:r>
-            <w:r>
-              <w:rPr>
-                <w:rFonts w:ascii="Courier New" w:hAnsi="Courier New" w:cs="Courier New"/>
-                <w:sz w:val="24"/>
-                <w:szCs w:val="24"/>
-              </w:rPr>
-              <w:t xml:space="preserve"> de e-mail do passageiro</w:t>
-            </w:r>
-          </w:p>
-          <w:p>
-            <w:pPr>
-              <w:spacing w:after="0" w:line="360" w:lineRule="auto"/>
+              <w:t>50), -- Endereço de e-mail do passageiro</w:t>
+            </w:r>
+          </w:p>
+          <w:p>
+            <w:pPr>
+              <w:spacing w:line="360" w:lineRule="auto"/>
               <w:rPr>
                 <w:rFonts w:ascii="Courier New" w:hAnsi="Courier New" w:cs="Courier New"/>
                 <w:sz w:val="24"/>
@@ -1593,7 +1562,7 @@
           </w:p>
           <w:p>
             <w:pPr>
-              <w:spacing w:after="0" w:line="360" w:lineRule="auto"/>
+              <w:spacing w:line="360" w:lineRule="auto"/>
               <w:rPr>
                 <w:rFonts w:ascii="Courier New" w:hAnsi="Courier New" w:cs="Courier New"/>
                 <w:sz w:val="24"/>
@@ -1624,28 +1593,12 @@
                 <w:sz w:val="24"/>
                 <w:szCs w:val="24"/>
               </w:rPr>
-              <w:t xml:space="preserve">40), -- Bairro de </w:t>
-            </w:r>
-            <w:r>
-              <w:rPr>
-                <w:rFonts w:ascii="Courier New" w:hAnsi="Courier New" w:cs="Courier New"/>
-                <w:sz w:val="24"/>
-                <w:szCs w:val="24"/>
-              </w:rPr>
-              <w:t>residência</w:t>
-            </w:r>
-            <w:r>
-              <w:rPr>
-                <w:rFonts w:ascii="Courier New" w:hAnsi="Courier New" w:cs="Courier New"/>
-                <w:sz w:val="24"/>
-                <w:szCs w:val="24"/>
-              </w:rPr>
-              <w:t xml:space="preserve"> do passageiro</w:t>
-            </w:r>
-          </w:p>
-          <w:p>
-            <w:pPr>
-              <w:spacing w:after="0" w:line="360" w:lineRule="auto"/>
+              <w:t>40), -- Bairro de residência do passageiro</w:t>
+            </w:r>
+          </w:p>
+          <w:p>
+            <w:pPr>
+              <w:spacing w:line="360" w:lineRule="auto"/>
               <w:rPr>
                 <w:rFonts w:ascii="Courier New" w:hAnsi="Courier New" w:cs="Courier New"/>
                 <w:sz w:val="24"/>
@@ -1741,7 +1694,7 @@
           </w:tcPr>
           <w:p>
             <w:pPr>
-              <w:spacing w:after="0" w:line="360" w:lineRule="auto"/>
+              <w:spacing w:line="360" w:lineRule="auto"/>
               <w:rPr>
                 <w:rFonts w:ascii="Courier New" w:hAnsi="Courier New" w:cs="Courier New"/>
                 <w:sz w:val="24"/>
@@ -1759,7 +1712,7 @@
           </w:p>
           <w:p>
             <w:pPr>
-              <w:spacing w:after="0" w:line="360" w:lineRule="auto"/>
+              <w:spacing w:line="360" w:lineRule="auto"/>
               <w:rPr>
                 <w:rFonts w:ascii="Courier New" w:hAnsi="Courier New" w:cs="Courier New"/>
                 <w:sz w:val="24"/>
@@ -1819,7 +1772,7 @@
           </w:p>
           <w:p>
             <w:pPr>
-              <w:spacing w:after="0" w:line="360" w:lineRule="auto"/>
+              <w:spacing w:line="360" w:lineRule="auto"/>
               <w:rPr>
                 <w:rFonts w:ascii="Courier New" w:hAnsi="Courier New" w:cs="Courier New"/>
                 <w:sz w:val="24"/>
@@ -1855,7 +1808,7 @@
           </w:p>
           <w:p>
             <w:pPr>
-              <w:spacing w:after="0" w:line="360" w:lineRule="auto"/>
+              <w:spacing w:line="360" w:lineRule="auto"/>
               <w:rPr>
                 <w:rFonts w:ascii="Courier New" w:hAnsi="Courier New" w:cs="Courier New"/>
                 <w:sz w:val="24"/>
@@ -1891,7 +1844,7 @@
           </w:p>
           <w:p>
             <w:pPr>
-              <w:spacing w:after="0" w:line="360" w:lineRule="auto"/>
+              <w:spacing w:line="360" w:lineRule="auto"/>
               <w:rPr>
                 <w:rFonts w:ascii="Courier New" w:hAnsi="Courier New" w:cs="Courier New"/>
                 <w:sz w:val="24"/>
@@ -1927,7 +1880,7 @@
           </w:p>
           <w:p>
             <w:pPr>
-              <w:spacing w:after="0" w:line="360" w:lineRule="auto"/>
+              <w:spacing w:line="360" w:lineRule="auto"/>
               <w:rPr>
                 <w:rFonts w:ascii="Courier New" w:hAnsi="Courier New" w:cs="Courier New"/>
                 <w:sz w:val="24"/>
@@ -1961,7 +1914,7 @@
           </w:p>
           <w:p>
             <w:pPr>
-              <w:spacing w:after="0" w:line="360" w:lineRule="auto"/>
+              <w:spacing w:line="360" w:lineRule="auto"/>
               <w:rPr>
                 <w:rFonts w:ascii="Courier New" w:hAnsi="Courier New" w:cs="Courier New"/>
                 <w:sz w:val="24"/>
@@ -2007,7 +1960,7 @@
           </w:p>
           <w:p>
             <w:pPr>
-              <w:spacing w:after="0" w:line="360" w:lineRule="auto"/>
+              <w:spacing w:line="360" w:lineRule="auto"/>
               <w:rPr>
                 <w:rFonts w:ascii="Courier New" w:hAnsi="Courier New" w:cs="Courier New"/>
                 <w:sz w:val="24"/>
@@ -2127,7 +2080,7 @@
           </w:tcPr>
           <w:p>
             <w:pPr>
-              <w:spacing w:after="0" w:line="360" w:lineRule="auto"/>
+              <w:spacing w:line="360" w:lineRule="auto"/>
               <w:rPr>
                 <w:rFonts w:ascii="Courier New" w:hAnsi="Courier New" w:cs="Courier New"/>
                 <w:sz w:val="24"/>
@@ -2145,7 +2098,7 @@
           </w:p>
           <w:p>
             <w:pPr>
-              <w:spacing w:after="0" w:line="360" w:lineRule="auto"/>
+              <w:spacing w:line="360" w:lineRule="auto"/>
               <w:rPr>
                 <w:rFonts w:ascii="Courier New" w:hAnsi="Courier New" w:cs="Courier New"/>
                 <w:sz w:val="24"/>
@@ -2213,7 +2166,7 @@
           </w:p>
           <w:p>
             <w:pPr>
-              <w:spacing w:after="0" w:line="360" w:lineRule="auto"/>
+              <w:spacing w:line="360" w:lineRule="auto"/>
               <w:rPr>
                 <w:rFonts w:ascii="Courier New" w:hAnsi="Courier New" w:cs="Courier New"/>
                 <w:sz w:val="24"/>
@@ -2236,28 +2189,12 @@
                 <w:sz w:val="24"/>
                 <w:szCs w:val="24"/>
               </w:rPr>
-              <w:t xml:space="preserve"> INT, -- </w:t>
-            </w:r>
-            <w:r>
-              <w:rPr>
-                <w:rFonts w:ascii="Courier New" w:hAnsi="Courier New" w:cs="Courier New"/>
-                <w:sz w:val="24"/>
-                <w:szCs w:val="24"/>
-              </w:rPr>
-              <w:t>Código</w:t>
-            </w:r>
-            <w:r>
-              <w:rPr>
-                <w:rFonts w:ascii="Courier New" w:hAnsi="Courier New" w:cs="Courier New"/>
-                <w:sz w:val="24"/>
-                <w:szCs w:val="24"/>
-              </w:rPr>
-              <w:t xml:space="preserve"> do carro utilizado na viagem</w:t>
-            </w:r>
-          </w:p>
-          <w:p>
-            <w:pPr>
-              <w:spacing w:after="0" w:line="360" w:lineRule="auto"/>
+              <w:t xml:space="preserve"> INT, -- Código do carro utilizado na viagem</w:t>
+            </w:r>
+          </w:p>
+          <w:p>
+            <w:pPr>
+              <w:spacing w:line="360" w:lineRule="auto"/>
               <w:rPr>
                 <w:rFonts w:ascii="Courier New" w:hAnsi="Courier New" w:cs="Courier New"/>
                 <w:sz w:val="24"/>
@@ -2303,7 +2240,7 @@
           </w:p>
           <w:p>
             <w:pPr>
-              <w:spacing w:after="0" w:line="360" w:lineRule="auto"/>
+              <w:spacing w:line="360" w:lineRule="auto"/>
               <w:rPr>
                 <w:rFonts w:ascii="Courier New" w:hAnsi="Courier New" w:cs="Courier New"/>
                 <w:sz w:val="24"/>
@@ -2349,7 +2286,7 @@
           </w:p>
           <w:p>
             <w:pPr>
-              <w:spacing w:after="0" w:line="360" w:lineRule="auto"/>
+              <w:spacing w:line="360" w:lineRule="auto"/>
               <w:rPr>
                 <w:rFonts w:ascii="Courier New" w:hAnsi="Courier New" w:cs="Courier New"/>
                 <w:sz w:val="24"/>
@@ -2395,7 +2332,7 @@
           </w:p>
           <w:p>
             <w:pPr>
-              <w:spacing w:after="0" w:line="360" w:lineRule="auto"/>
+              <w:spacing w:line="360" w:lineRule="auto"/>
               <w:rPr>
                 <w:rFonts w:ascii="Courier New" w:hAnsi="Courier New" w:cs="Courier New"/>
                 <w:sz w:val="24"/>
@@ -2414,7 +2351,7 @@
           </w:p>
           <w:p>
             <w:pPr>
-              <w:spacing w:after="0" w:line="360" w:lineRule="auto"/>
+              <w:spacing w:line="360" w:lineRule="auto"/>
               <w:rPr>
                 <w:rFonts w:ascii="Courier New" w:hAnsi="Courier New" w:cs="Courier New"/>
                 <w:sz w:val="24"/>
@@ -2476,7 +2413,7 @@
           </w:p>
           <w:p>
             <w:pPr>
-              <w:spacing w:after="0" w:line="360" w:lineRule="auto"/>
+              <w:spacing w:line="360" w:lineRule="auto"/>
               <w:rPr>
                 <w:rFonts w:ascii="Courier New" w:hAnsi="Courier New" w:cs="Courier New"/>
                 <w:sz w:val="24"/>
@@ -2510,7 +2447,7 @@
           </w:p>
           <w:p>
             <w:pPr>
-              <w:spacing w:after="0" w:line="360" w:lineRule="auto"/>
+              <w:spacing w:line="360" w:lineRule="auto"/>
               <w:rPr>
                 <w:rFonts w:ascii="Courier New" w:hAnsi="Courier New" w:cs="Courier New"/>
                 <w:sz w:val="24"/>
@@ -2528,7 +2465,7 @@
           </w:p>
           <w:p>
             <w:pPr>
-              <w:spacing w:after="0" w:line="360" w:lineRule="auto"/>
+              <w:spacing w:line="360" w:lineRule="auto"/>
               <w:rPr>
                 <w:rFonts w:ascii="Courier New" w:hAnsi="Courier New" w:cs="Courier New"/>
                 <w:sz w:val="24"/>
@@ -2592,7 +2529,7 @@
           </w:p>
           <w:p>
             <w:pPr>
-              <w:spacing w:after="0" w:line="360" w:lineRule="auto"/>
+              <w:spacing w:line="360" w:lineRule="auto"/>
               <w:rPr>
                 <w:rFonts w:ascii="Courier New" w:hAnsi="Courier New" w:cs="Courier New"/>
                 <w:sz w:val="24"/>
@@ -2610,7 +2547,7 @@
           </w:p>
           <w:p>
             <w:pPr>
-              <w:spacing w:after="0" w:line="360" w:lineRule="auto"/>
+              <w:spacing w:line="360" w:lineRule="auto"/>
               <w:rPr>
                 <w:rFonts w:ascii="Courier New" w:hAnsi="Courier New" w:cs="Courier New"/>
                 <w:sz w:val="24"/>
@@ -2769,41 +2706,25 @@
           </w:tcPr>
           <w:p>
             <w:pPr>
-              <w:spacing w:after="0" w:line="360" w:lineRule="auto"/>
-              <w:rPr>
-                <w:rFonts w:ascii="Courier New" w:hAnsi="Courier New" w:cs="Courier New"/>
-                <w:sz w:val="24"/>
-                <w:szCs w:val="24"/>
-              </w:rPr>
-            </w:pPr>
-            <w:r>
-              <w:rPr>
-                <w:rFonts w:ascii="Courier New" w:hAnsi="Courier New" w:cs="Courier New"/>
-                <w:sz w:val="24"/>
-                <w:szCs w:val="24"/>
-              </w:rPr>
-              <w:t>--</w:t>
-            </w:r>
-            <w:r>
-              <w:rPr>
-                <w:rFonts w:ascii="Courier New" w:hAnsi="Courier New" w:cs="Courier New"/>
-                <w:sz w:val="24"/>
-                <w:szCs w:val="24"/>
-              </w:rPr>
-              <w:t>Inserção</w:t>
-            </w:r>
-            <w:r>
-              <w:rPr>
-                <w:rFonts w:ascii="Courier New" w:hAnsi="Courier New" w:cs="Courier New"/>
-                <w:sz w:val="24"/>
-                <w:szCs w:val="24"/>
-              </w:rPr>
-              <w:t xml:space="preserve"> de motoristas:</w:t>
-            </w:r>
-          </w:p>
-          <w:p>
-            <w:pPr>
-              <w:spacing w:after="0" w:line="360" w:lineRule="auto"/>
+              <w:spacing w:line="360" w:lineRule="auto"/>
+              <w:rPr>
+                <w:rFonts w:ascii="Courier New" w:hAnsi="Courier New" w:cs="Courier New"/>
+                <w:sz w:val="24"/>
+                <w:szCs w:val="24"/>
+              </w:rPr>
+            </w:pPr>
+            <w:r>
+              <w:rPr>
+                <w:rFonts w:ascii="Courier New" w:hAnsi="Courier New" w:cs="Courier New"/>
+                <w:sz w:val="24"/>
+                <w:szCs w:val="24"/>
+              </w:rPr>
+              <w:t>--Inserção de motoristas:</w:t>
+            </w:r>
+          </w:p>
+          <w:p>
+            <w:pPr>
+              <w:spacing w:line="360" w:lineRule="auto"/>
               <w:rPr>
                 <w:rFonts w:ascii="Courier New" w:hAnsi="Courier New" w:cs="Courier New"/>
                 <w:sz w:val="24"/>
@@ -2821,7 +2742,7 @@
           </w:p>
           <w:p>
             <w:pPr>
-              <w:spacing w:after="0" w:line="360" w:lineRule="auto"/>
+              <w:spacing w:line="360" w:lineRule="auto"/>
               <w:rPr>
                 <w:rFonts w:ascii="Courier New" w:hAnsi="Courier New" w:cs="Courier New"/>
                 <w:sz w:val="24"/>
@@ -2875,7 +2796,7 @@
           </w:p>
           <w:p>
             <w:pPr>
-              <w:spacing w:after="0" w:line="360" w:lineRule="auto"/>
+              <w:spacing w:line="360" w:lineRule="auto"/>
               <w:rPr>
                 <w:rFonts w:ascii="Courier New" w:hAnsi="Courier New" w:cs="Courier New"/>
                 <w:sz w:val="24"/>
@@ -2893,7 +2814,7 @@
           </w:p>
           <w:p>
             <w:pPr>
-              <w:spacing w:after="0" w:line="360" w:lineRule="auto"/>
+              <w:spacing w:line="360" w:lineRule="auto"/>
               <w:rPr>
                 <w:rFonts w:ascii="Courier New" w:hAnsi="Courier New" w:cs="Courier New"/>
                 <w:sz w:val="24"/>
@@ -2947,7 +2868,7 @@
           </w:p>
           <w:p>
             <w:pPr>
-              <w:spacing w:after="0" w:line="360" w:lineRule="auto"/>
+              <w:spacing w:line="360" w:lineRule="auto"/>
               <w:rPr>
                 <w:rFonts w:ascii="Courier New" w:hAnsi="Courier New" w:cs="Courier New"/>
                 <w:sz w:val="24"/>
@@ -2965,7 +2886,7 @@
           </w:p>
           <w:p>
             <w:pPr>
-              <w:spacing w:after="0" w:line="360" w:lineRule="auto"/>
+              <w:spacing w:line="360" w:lineRule="auto"/>
               <w:rPr>
                 <w:rFonts w:ascii="Courier New" w:hAnsi="Courier New" w:cs="Courier New"/>
                 <w:sz w:val="24"/>
@@ -3030,36 +2951,20 @@
           </w:p>
           <w:p>
             <w:pPr>
-              <w:spacing w:after="0" w:line="360" w:lineRule="auto"/>
-              <w:rPr>
-                <w:rFonts w:ascii="Courier New" w:hAnsi="Courier New" w:cs="Courier New"/>
-                <w:sz w:val="24"/>
-                <w:szCs w:val="24"/>
-              </w:rPr>
-            </w:pPr>
-            <w:r>
-              <w:rPr>
-                <w:rFonts w:ascii="Courier New" w:hAnsi="Courier New" w:cs="Courier New"/>
-                <w:sz w:val="24"/>
-                <w:szCs w:val="24"/>
-              </w:rPr>
-              <w:t>--</w:t>
-            </w:r>
-            <w:r>
-              <w:rPr>
-                <w:rFonts w:ascii="Courier New" w:hAnsi="Courier New" w:cs="Courier New"/>
-                <w:sz w:val="24"/>
-                <w:szCs w:val="24"/>
-              </w:rPr>
-              <w:t>Inserção</w:t>
-            </w:r>
-            <w:r>
-              <w:rPr>
-                <w:rFonts w:ascii="Courier New" w:hAnsi="Courier New" w:cs="Courier New"/>
-                <w:sz w:val="24"/>
-                <w:szCs w:val="24"/>
-              </w:rPr>
-              <w:t xml:space="preserve"> de passageiros:</w:t>
+              <w:spacing w:line="360" w:lineRule="auto"/>
+              <w:rPr>
+                <w:rFonts w:ascii="Courier New" w:hAnsi="Courier New" w:cs="Courier New"/>
+                <w:sz w:val="24"/>
+                <w:szCs w:val="24"/>
+              </w:rPr>
+            </w:pPr>
+            <w:r>
+              <w:rPr>
+                <w:rFonts w:ascii="Courier New" w:hAnsi="Courier New" w:cs="Courier New"/>
+                <w:sz w:val="24"/>
+                <w:szCs w:val="24"/>
+              </w:rPr>
+              <w:t>--Inserção de passageiros:</w:t>
             </w:r>
           </w:p>
           <w:p>
@@ -3108,7 +3013,7 @@
           </w:p>
           <w:p>
             <w:pPr>
-              <w:spacing w:after="0" w:line="360" w:lineRule="auto"/>
+              <w:spacing w:line="360" w:lineRule="auto"/>
               <w:rPr>
                 <w:rFonts w:ascii="Courier New" w:hAnsi="Courier New" w:cs="Courier New"/>
                 <w:sz w:val="24"/>
@@ -3162,7 +3067,7 @@
           </w:p>
           <w:p>
             <w:pPr>
-              <w:spacing w:after="0" w:line="360" w:lineRule="auto"/>
+              <w:spacing w:line="360" w:lineRule="auto"/>
               <w:rPr>
                 <w:rFonts w:ascii="Courier New" w:hAnsi="Courier New" w:cs="Courier New"/>
                 <w:sz w:val="24"/>
@@ -3180,7 +3085,7 @@
           </w:p>
           <w:p>
             <w:pPr>
-              <w:spacing w:after="0" w:line="360" w:lineRule="auto"/>
+              <w:spacing w:line="360" w:lineRule="auto"/>
               <w:rPr>
                 <w:rFonts w:ascii="Courier New" w:hAnsi="Courier New" w:cs="Courier New"/>
                 <w:sz w:val="24"/>
@@ -3217,7 +3122,7 @@
           </w:p>
           <w:p>
             <w:pPr>
-              <w:spacing w:after="0" w:line="360" w:lineRule="auto"/>
+              <w:spacing w:line="360" w:lineRule="auto"/>
               <w:rPr>
                 <w:rFonts w:ascii="Courier New" w:hAnsi="Courier New" w:cs="Courier New"/>
                 <w:sz w:val="24"/>
@@ -3289,7 +3194,7 @@
           </w:p>
           <w:p>
             <w:pPr>
-              <w:spacing w:after="0" w:line="360" w:lineRule="auto"/>
+              <w:spacing w:line="360" w:lineRule="auto"/>
               <w:rPr>
                 <w:rFonts w:ascii="Courier New" w:hAnsi="Courier New" w:cs="Courier New"/>
                 <w:sz w:val="24"/>
@@ -3307,7 +3212,7 @@
           </w:p>
           <w:p>
             <w:pPr>
-              <w:spacing w:after="0" w:line="360" w:lineRule="auto"/>
+              <w:spacing w:line="360" w:lineRule="auto"/>
               <w:rPr>
                 <w:rFonts w:ascii="Courier New" w:hAnsi="Courier New" w:cs="Courier New"/>
                 <w:sz w:val="24"/>
@@ -3343,7 +3248,7 @@
           </w:p>
           <w:p>
             <w:pPr>
-              <w:spacing w:after="0" w:line="360" w:lineRule="auto"/>
+              <w:spacing w:line="360" w:lineRule="auto"/>
               <w:rPr>
                 <w:rFonts w:ascii="Courier New" w:hAnsi="Courier New" w:cs="Courier New"/>
                 <w:sz w:val="24"/>
@@ -3379,7 +3284,7 @@
           </w:p>
           <w:p>
             <w:pPr>
-              <w:spacing w:after="0" w:line="360" w:lineRule="auto"/>
+              <w:spacing w:line="360" w:lineRule="auto"/>
               <w:rPr>
                 <w:rFonts w:ascii="Courier New" w:hAnsi="Courier New" w:cs="Courier New"/>
                 <w:sz w:val="24"/>
@@ -3415,7 +3320,7 @@
           </w:p>
           <w:p>
             <w:pPr>
-              <w:spacing w:after="0" w:line="360" w:lineRule="auto"/>
+              <w:spacing w:line="360" w:lineRule="auto"/>
               <w:rPr>
                 <w:rFonts w:ascii="Courier New" w:hAnsi="Courier New" w:cs="Courier New"/>
                 <w:sz w:val="24"/>
@@ -3451,7 +3356,7 @@
           </w:p>
           <w:p>
             <w:pPr>
-              <w:spacing w:after="0" w:line="360" w:lineRule="auto"/>
+              <w:spacing w:line="360" w:lineRule="auto"/>
               <w:rPr>
                 <w:rFonts w:ascii="Courier New" w:hAnsi="Courier New" w:cs="Courier New"/>
                 <w:sz w:val="24"/>
@@ -3505,7 +3410,7 @@
           </w:p>
           <w:p>
             <w:pPr>
-              <w:spacing w:after="0" w:line="360" w:lineRule="auto"/>
+              <w:spacing w:line="360" w:lineRule="auto"/>
               <w:rPr>
                 <w:rFonts w:ascii="Courier New" w:hAnsi="Courier New" w:cs="Courier New"/>
                 <w:sz w:val="24"/>
@@ -3523,7 +3428,7 @@
           </w:p>
           <w:p>
             <w:pPr>
-              <w:spacing w:after="0" w:line="360" w:lineRule="auto"/>
+              <w:spacing w:line="360" w:lineRule="auto"/>
               <w:rPr>
                 <w:rFonts w:ascii="Courier New" w:hAnsi="Courier New" w:cs="Courier New"/>
                 <w:sz w:val="24"/>
@@ -3559,7 +3464,7 @@
           </w:p>
           <w:p>
             <w:pPr>
-              <w:spacing w:after="0" w:line="360" w:lineRule="auto"/>
+              <w:spacing w:line="360" w:lineRule="auto"/>
               <w:rPr>
                 <w:rFonts w:ascii="Courier New" w:hAnsi="Courier New" w:cs="Courier New"/>
                 <w:sz w:val="24"/>
@@ -3595,7 +3500,7 @@
           </w:p>
           <w:p>
             <w:pPr>
-              <w:spacing w:after="0" w:line="360" w:lineRule="auto"/>
+              <w:spacing w:line="360" w:lineRule="auto"/>
               <w:rPr>
                 <w:rFonts w:ascii="Courier New" w:hAnsi="Courier New" w:cs="Courier New"/>
                 <w:sz w:val="24"/>
@@ -3613,41 +3518,25 @@
           </w:p>
           <w:p>
             <w:pPr>
-              <w:spacing w:after="0" w:line="360" w:lineRule="auto"/>
-              <w:rPr>
-                <w:rFonts w:ascii="Courier New" w:hAnsi="Courier New" w:cs="Courier New"/>
-                <w:sz w:val="24"/>
-                <w:szCs w:val="24"/>
-              </w:rPr>
-            </w:pPr>
-            <w:r>
-              <w:rPr>
-                <w:rFonts w:ascii="Courier New" w:hAnsi="Courier New" w:cs="Courier New"/>
-                <w:sz w:val="24"/>
-                <w:szCs w:val="24"/>
-              </w:rPr>
-              <w:t>--</w:t>
-            </w:r>
-            <w:r>
-              <w:rPr>
-                <w:rFonts w:ascii="Courier New" w:hAnsi="Courier New" w:cs="Courier New"/>
-                <w:sz w:val="24"/>
-                <w:szCs w:val="24"/>
-              </w:rPr>
-              <w:t>Inserção</w:t>
-            </w:r>
-            <w:r>
-              <w:rPr>
-                <w:rFonts w:ascii="Courier New" w:hAnsi="Courier New" w:cs="Courier New"/>
-                <w:sz w:val="24"/>
-                <w:szCs w:val="24"/>
-              </w:rPr>
-              <w:t xml:space="preserve"> de carros:</w:t>
-            </w:r>
-          </w:p>
-          <w:p>
-            <w:pPr>
-              <w:spacing w:after="0" w:line="360" w:lineRule="auto"/>
+              <w:spacing w:line="360" w:lineRule="auto"/>
+              <w:rPr>
+                <w:rFonts w:ascii="Courier New" w:hAnsi="Courier New" w:cs="Courier New"/>
+                <w:sz w:val="24"/>
+                <w:szCs w:val="24"/>
+              </w:rPr>
+            </w:pPr>
+            <w:r>
+              <w:rPr>
+                <w:rFonts w:ascii="Courier New" w:hAnsi="Courier New" w:cs="Courier New"/>
+                <w:sz w:val="24"/>
+                <w:szCs w:val="24"/>
+              </w:rPr>
+              <w:t>--Inserção de carros:</w:t>
+            </w:r>
+          </w:p>
+          <w:p>
+            <w:pPr>
+              <w:spacing w:line="360" w:lineRule="auto"/>
               <w:rPr>
                 <w:rFonts w:ascii="Courier New" w:hAnsi="Courier New" w:cs="Courier New"/>
                 <w:sz w:val="24"/>
@@ -3701,7 +3590,7 @@
           </w:p>
           <w:p>
             <w:pPr>
-              <w:spacing w:after="0" w:line="360" w:lineRule="auto"/>
+              <w:spacing w:line="360" w:lineRule="auto"/>
               <w:rPr>
                 <w:rFonts w:ascii="Courier New" w:hAnsi="Courier New" w:cs="Courier New"/>
                 <w:sz w:val="24"/>
@@ -3719,7 +3608,7 @@
           </w:p>
           <w:p>
             <w:pPr>
-              <w:spacing w:after="0" w:line="360" w:lineRule="auto"/>
+              <w:spacing w:line="360" w:lineRule="auto"/>
               <w:rPr>
                 <w:rFonts w:ascii="Courier New" w:hAnsi="Courier New" w:cs="Courier New"/>
                 <w:sz w:val="24"/>
@@ -3773,7 +3662,7 @@
           </w:p>
           <w:p>
             <w:pPr>
-              <w:spacing w:after="0" w:line="360" w:lineRule="auto"/>
+              <w:spacing w:line="360" w:lineRule="auto"/>
               <w:rPr>
                 <w:rFonts w:ascii="Courier New" w:hAnsi="Courier New" w:cs="Courier New"/>
                 <w:sz w:val="24"/>
@@ -3809,7 +3698,7 @@
           </w:p>
           <w:p>
             <w:pPr>
-              <w:spacing w:after="0" w:line="360" w:lineRule="auto"/>
+              <w:spacing w:line="360" w:lineRule="auto"/>
               <w:rPr>
                 <w:rFonts w:ascii="Courier New" w:hAnsi="Courier New" w:cs="Courier New"/>
                 <w:sz w:val="24"/>
@@ -3863,7 +3752,7 @@
           </w:p>
           <w:p>
             <w:pPr>
-              <w:spacing w:after="0" w:line="360" w:lineRule="auto"/>
+              <w:spacing w:line="360" w:lineRule="auto"/>
               <w:rPr>
                 <w:rFonts w:ascii="Courier New" w:hAnsi="Courier New" w:cs="Courier New"/>
                 <w:sz w:val="24"/>
@@ -3892,7 +3781,7 @@
           </w:p>
           <w:p>
             <w:pPr>
-              <w:spacing w:after="0" w:line="360" w:lineRule="auto"/>
+              <w:spacing w:line="360" w:lineRule="auto"/>
               <w:rPr>
                 <w:rFonts w:ascii="Courier New" w:hAnsi="Courier New" w:cs="Courier New"/>
                 <w:sz w:val="24"/>
@@ -3906,28 +3795,12 @@
                 <w:szCs w:val="24"/>
               </w:rPr>
               <w:lastRenderedPageBreak/>
-              <w:t>--</w:t>
-            </w:r>
-            <w:r>
-              <w:rPr>
-                <w:rFonts w:ascii="Courier New" w:hAnsi="Courier New" w:cs="Courier New"/>
-                <w:sz w:val="24"/>
-                <w:szCs w:val="24"/>
-              </w:rPr>
-              <w:t>Inserção</w:t>
-            </w:r>
-            <w:r>
-              <w:rPr>
-                <w:rFonts w:ascii="Courier New" w:hAnsi="Courier New" w:cs="Courier New"/>
-                <w:sz w:val="24"/>
-                <w:szCs w:val="24"/>
-              </w:rPr>
-              <w:t xml:space="preserve"> de viagens:</w:t>
-            </w:r>
-          </w:p>
-          <w:p>
-            <w:pPr>
-              <w:spacing w:after="0" w:line="360" w:lineRule="auto"/>
+              <w:t>--Inserção de viagens:</w:t>
+            </w:r>
+          </w:p>
+          <w:p>
+            <w:pPr>
+              <w:spacing w:line="360" w:lineRule="auto"/>
               <w:rPr>
                 <w:rFonts w:ascii="Courier New" w:hAnsi="Courier New" w:cs="Courier New"/>
                 <w:sz w:val="24"/>
@@ -4017,7 +3890,7 @@
           </w:p>
           <w:p>
             <w:pPr>
-              <w:spacing w:after="0" w:line="360" w:lineRule="auto"/>
+              <w:spacing w:line="360" w:lineRule="auto"/>
               <w:rPr>
                 <w:rFonts w:ascii="Courier New" w:hAnsi="Courier New" w:cs="Courier New"/>
                 <w:sz w:val="24"/>
@@ -4045,7 +3918,7 @@
           </w:p>
           <w:p>
             <w:pPr>
-              <w:spacing w:after="0" w:line="360" w:lineRule="auto"/>
+              <w:spacing w:line="360" w:lineRule="auto"/>
               <w:rPr>
                 <w:rFonts w:ascii="Courier New" w:hAnsi="Courier New" w:cs="Courier New"/>
                 <w:sz w:val="24"/>
@@ -4063,7 +3936,7 @@
           </w:p>
           <w:p>
             <w:pPr>
-              <w:spacing w:after="0" w:line="360" w:lineRule="auto"/>
+              <w:spacing w:line="360" w:lineRule="auto"/>
               <w:rPr>
                 <w:rFonts w:ascii="Courier New" w:hAnsi="Courier New" w:cs="Courier New"/>
                 <w:sz w:val="24"/>
@@ -4153,7 +4026,7 @@
           </w:p>
           <w:p>
             <w:pPr>
-              <w:spacing w:after="0" w:line="360" w:lineRule="auto"/>
+              <w:spacing w:line="360" w:lineRule="auto"/>
               <w:rPr>
                 <w:rFonts w:ascii="Courier New" w:hAnsi="Courier New" w:cs="Courier New"/>
                 <w:sz w:val="24"/>
@@ -4181,7 +4054,7 @@
           </w:p>
           <w:p>
             <w:pPr>
-              <w:spacing w:after="0" w:line="360" w:lineRule="auto"/>
+              <w:spacing w:line="360" w:lineRule="auto"/>
               <w:rPr>
                 <w:rFonts w:ascii="Courier New" w:hAnsi="Courier New" w:cs="Courier New"/>
                 <w:sz w:val="24"/>
@@ -4199,7 +4072,7 @@
           </w:p>
           <w:p>
             <w:pPr>
-              <w:spacing w:after="0" w:line="360" w:lineRule="auto"/>
+              <w:spacing w:line="360" w:lineRule="auto"/>
               <w:rPr>
                 <w:rFonts w:ascii="Courier New" w:hAnsi="Courier New" w:cs="Courier New"/>
                 <w:sz w:val="24"/>
@@ -4289,7 +4162,7 @@
           </w:p>
           <w:p>
             <w:pPr>
-              <w:spacing w:after="0" w:line="360" w:lineRule="auto"/>
+              <w:spacing w:line="360" w:lineRule="auto"/>
               <w:rPr>
                 <w:rFonts w:ascii="Courier New" w:hAnsi="Courier New" w:cs="Courier New"/>
                 <w:sz w:val="24"/>
@@ -4317,7 +4190,7 @@
           </w:p>
           <w:p>
             <w:pPr>
-              <w:spacing w:after="0" w:line="360" w:lineRule="auto"/>
+              <w:spacing w:line="360" w:lineRule="auto"/>
               <w:rPr>
                 <w:rFonts w:ascii="Courier New" w:hAnsi="Courier New" w:cs="Courier New"/>
                 <w:sz w:val="24"/>
@@ -4335,7 +4208,7 @@
           </w:p>
           <w:p>
             <w:pPr>
-              <w:spacing w:after="0" w:line="360" w:lineRule="auto"/>
+              <w:spacing w:line="360" w:lineRule="auto"/>
               <w:rPr>
                 <w:rFonts w:ascii="Courier New" w:hAnsi="Courier New" w:cs="Courier New"/>
                 <w:sz w:val="24"/>
@@ -4425,7 +4298,7 @@
           </w:p>
           <w:p>
             <w:pPr>
-              <w:spacing w:after="0" w:line="360" w:lineRule="auto"/>
+              <w:spacing w:line="360" w:lineRule="auto"/>
               <w:rPr>
                 <w:rFonts w:ascii="Courier New" w:hAnsi="Courier New" w:cs="Courier New"/>
                 <w:sz w:val="24"/>
@@ -4453,7 +4326,7 @@
           </w:p>
           <w:p>
             <w:pPr>
-              <w:spacing w:after="0" w:line="360" w:lineRule="auto"/>
+              <w:spacing w:line="360" w:lineRule="auto"/>
               <w:rPr>
                 <w:rFonts w:ascii="Courier New" w:hAnsi="Courier New" w:cs="Courier New"/>
                 <w:sz w:val="24"/>
@@ -4471,7 +4344,7 @@
           </w:p>
           <w:p>
             <w:pPr>
-              <w:spacing w:after="0" w:line="360" w:lineRule="auto"/>
+              <w:spacing w:line="360" w:lineRule="auto"/>
               <w:rPr>
                 <w:rFonts w:ascii="Courier New" w:hAnsi="Courier New" w:cs="Courier New"/>
                 <w:sz w:val="24"/>
@@ -4561,7 +4434,7 @@
           </w:p>
           <w:p>
             <w:pPr>
-              <w:spacing w:after="0" w:line="360" w:lineRule="auto"/>
+              <w:spacing w:line="360" w:lineRule="auto"/>
               <w:rPr>
                 <w:rFonts w:ascii="Courier New" w:hAnsi="Courier New" w:cs="Courier New"/>
                 <w:sz w:val="24"/>
@@ -4589,7 +4462,7 @@
           </w:p>
           <w:p>
             <w:pPr>
-              <w:spacing w:after="0" w:line="360" w:lineRule="auto"/>
+              <w:spacing w:line="360" w:lineRule="auto"/>
               <w:rPr>
                 <w:rFonts w:ascii="Courier New" w:hAnsi="Courier New" w:cs="Courier New"/>
                 <w:sz w:val="24"/>
@@ -4607,7 +4480,7 @@
           </w:p>
           <w:p>
             <w:pPr>
-              <w:spacing w:after="0" w:line="360" w:lineRule="auto"/>
+              <w:spacing w:line="360" w:lineRule="auto"/>
               <w:rPr>
                 <w:rFonts w:ascii="Courier New" w:hAnsi="Courier New" w:cs="Courier New"/>
                 <w:sz w:val="24"/>
@@ -4697,7 +4570,7 @@
           </w:p>
           <w:p>
             <w:pPr>
-              <w:spacing w:after="0" w:line="360" w:lineRule="auto"/>
+              <w:spacing w:line="360" w:lineRule="auto"/>
               <w:rPr>
                 <w:rFonts w:ascii="Courier New" w:hAnsi="Courier New" w:cs="Courier New"/>
                 <w:sz w:val="24"/>
@@ -4725,7 +4598,7 @@
           </w:p>
           <w:p>
             <w:pPr>
-              <w:spacing w:after="0" w:line="360" w:lineRule="auto"/>
+              <w:spacing w:line="360" w:lineRule="auto"/>
               <w:rPr>
                 <w:rFonts w:ascii="Courier New" w:hAnsi="Courier New" w:cs="Courier New"/>
                 <w:sz w:val="24"/>
@@ -4743,7 +4616,7 @@
           </w:p>
           <w:p>
             <w:pPr>
-              <w:spacing w:after="0" w:line="360" w:lineRule="auto"/>
+              <w:spacing w:line="360" w:lineRule="auto"/>
               <w:rPr>
                 <w:rFonts w:ascii="Courier New" w:hAnsi="Courier New" w:cs="Courier New"/>
                 <w:sz w:val="24"/>
@@ -4833,7 +4706,7 @@
           </w:p>
           <w:p>
             <w:pPr>
-              <w:spacing w:after="0" w:line="360" w:lineRule="auto"/>
+              <w:spacing w:line="360" w:lineRule="auto"/>
               <w:rPr>
                 <w:rFonts w:ascii="Courier New" w:hAnsi="Courier New" w:cs="Courier New"/>
                 <w:sz w:val="24"/>
@@ -4861,7 +4734,7 @@
           </w:p>
           <w:p>
             <w:pPr>
-              <w:spacing w:after="0" w:line="360" w:lineRule="auto"/>
+              <w:spacing w:line="360" w:lineRule="auto"/>
               <w:rPr>
                 <w:rFonts w:ascii="Courier New" w:hAnsi="Courier New" w:cs="Courier New"/>
                 <w:sz w:val="24"/>
@@ -4898,7 +4771,7 @@
           </w:p>
           <w:p>
             <w:pPr>
-              <w:spacing w:after="0" w:line="360" w:lineRule="auto"/>
+              <w:spacing w:line="360" w:lineRule="auto"/>
               <w:rPr>
                 <w:rFonts w:ascii="Courier New" w:hAnsi="Courier New" w:cs="Courier New"/>
                 <w:sz w:val="24"/>
@@ -4988,7 +4861,7 @@
           </w:p>
           <w:p>
             <w:pPr>
-              <w:spacing w:after="0" w:line="360" w:lineRule="auto"/>
+              <w:spacing w:line="360" w:lineRule="auto"/>
               <w:rPr>
                 <w:rFonts w:ascii="Courier New" w:hAnsi="Courier New" w:cs="Courier New"/>
                 <w:sz w:val="24"/>
@@ -5016,7 +4889,7 @@
           </w:p>
           <w:p>
             <w:pPr>
-              <w:spacing w:after="0" w:line="360" w:lineRule="auto"/>
+              <w:spacing w:line="360" w:lineRule="auto"/>
               <w:rPr>
                 <w:rFonts w:ascii="Courier New" w:hAnsi="Courier New" w:cs="Courier New"/>
                 <w:sz w:val="24"/>
@@ -5070,7 +4943,7 @@
           </w:p>
           <w:p>
             <w:pPr>
-              <w:spacing w:after="0" w:line="360" w:lineRule="auto"/>
+              <w:spacing w:line="360" w:lineRule="auto"/>
               <w:rPr>
                 <w:rFonts w:ascii="Courier New" w:hAnsi="Courier New" w:cs="Courier New"/>
                 <w:sz w:val="24"/>
@@ -5160,7 +5033,7 @@
           </w:p>
           <w:p>
             <w:pPr>
-              <w:spacing w:after="0" w:line="360" w:lineRule="auto"/>
+              <w:spacing w:line="360" w:lineRule="auto"/>
               <w:rPr>
                 <w:rFonts w:ascii="Courier New" w:hAnsi="Courier New" w:cs="Courier New"/>
                 <w:sz w:val="24"/>
@@ -5188,7 +5061,7 @@
           </w:p>
           <w:p>
             <w:pPr>
-              <w:spacing w:after="0" w:line="360" w:lineRule="auto"/>
+              <w:spacing w:line="360" w:lineRule="auto"/>
               <w:rPr>
                 <w:rFonts w:ascii="Courier New" w:hAnsi="Courier New" w:cs="Courier New"/>
                 <w:sz w:val="24"/>
@@ -5224,7 +5097,7 @@
           </w:p>
           <w:p>
             <w:pPr>
-              <w:spacing w:after="0" w:line="360" w:lineRule="auto"/>
+              <w:spacing w:line="360" w:lineRule="auto"/>
               <w:rPr>
                 <w:rFonts w:ascii="Courier New" w:hAnsi="Courier New" w:cs="Courier New"/>
                 <w:sz w:val="24"/>
@@ -5314,7 +5187,7 @@
           </w:p>
           <w:p>
             <w:pPr>
-              <w:spacing w:after="0" w:line="360" w:lineRule="auto"/>
+              <w:spacing w:line="360" w:lineRule="auto"/>
               <w:rPr>
                 <w:rFonts w:ascii="Courier New" w:hAnsi="Courier New" w:cs="Courier New"/>
                 <w:sz w:val="24"/>
@@ -5454,6 +5327,7 @@
           <w:rFonts w:ascii="Times New Roman" w:hAnsi="Times New Roman" w:cs="Times New Roman"/>
           <w:b/>
           <w:bCs/>
+          <w:noProof/>
           <w:sz w:val="24"/>
           <w:szCs w:val="24"/>
         </w:rPr>
@@ -5633,18 +5507,14 @@
         <w:tab/>
         <w:t>.</w:t>
       </w:r>
-    </w:p>
-    <w:p>
-      <w:pPr>
-        <w:spacing w:line="360" w:lineRule="auto"/>
-        <w:ind w:left="705"/>
-        <w:jc w:val="both"/>
-        <w:rPr>
-          <w:rFonts w:ascii="Times New Roman" w:hAnsi="Times New Roman" w:cs="Times New Roman"/>
-          <w:sz w:val="24"/>
-          <w:szCs w:val="24"/>
-        </w:rPr>
-      </w:pPr>
+      <w:r>
+        <w:rPr>
+          <w:rFonts w:ascii="Times New Roman" w:hAnsi="Times New Roman" w:cs="Times New Roman"/>
+          <w:sz w:val="24"/>
+          <w:szCs w:val="24"/>
+        </w:rPr>
+        <w:t xml:space="preserve"> </w:t>
+      </w:r>
       <w:r>
         <w:rPr>
           <w:rFonts w:ascii="Times New Roman" w:hAnsi="Times New Roman" w:cs="Times New Roman"/>
@@ -5704,6 +5574,89 @@
       <w:pPr>
         <w:pStyle w:val="PargrafodaLista"/>
         <w:spacing w:line="360" w:lineRule="auto"/>
+        <w:jc w:val="both"/>
+        <w:rPr>
+          <w:rFonts w:ascii="Times New Roman" w:hAnsi="Times New Roman" w:cs="Times New Roman"/>
+          <w:sz w:val="24"/>
+          <w:szCs w:val="24"/>
+        </w:rPr>
+      </w:pPr>
+      <w:r>
+        <w:rPr>
+          <w:rFonts w:ascii="Times New Roman" w:hAnsi="Times New Roman" w:cs="Times New Roman"/>
+          <w:sz w:val="24"/>
+          <w:szCs w:val="24"/>
+        </w:rPr>
+        <w:t xml:space="preserve">Foram elaboradas as consultas solicitadas na descrição do trabalho, segue abaixo: </w:t>
+      </w:r>
+    </w:p>
+    <w:p>
+      <w:pPr>
+        <w:spacing w:line="360" w:lineRule="auto"/>
+        <w:ind w:left="720"/>
+        <w:jc w:val="both"/>
+        <w:rPr>
+          <w:rFonts w:ascii="Times New Roman" w:hAnsi="Times New Roman" w:cs="Times New Roman"/>
+        </w:rPr>
+      </w:pPr>
+      <w:r>
+        <w:rPr>
+          <w:rFonts w:ascii="Times New Roman" w:hAnsi="Times New Roman" w:cs="Times New Roman"/>
+          <w:b/>
+          <w:bCs/>
+          <w:sz w:val="24"/>
+          <w:szCs w:val="24"/>
+        </w:rPr>
+        <w:t>1.</w:t>
+      </w:r>
+      <w:r>
+        <w:t xml:space="preserve"> </w:t>
+      </w:r>
+      <w:r>
+        <w:rPr>
+          <w:rFonts w:ascii="Times New Roman" w:hAnsi="Times New Roman" w:cs="Times New Roman"/>
+          <w:sz w:val="24"/>
+          <w:szCs w:val="24"/>
+        </w:rPr>
+        <w:t>Listar os Códigos dos Carros que realizaram corridas que partiram do bairro 'Floresta</w:t>
+      </w:r>
+      <w:r>
+        <w:rPr>
+          <w:rFonts w:ascii="Times New Roman" w:hAnsi="Times New Roman" w:cs="Times New Roman"/>
+          <w:sz w:val="24"/>
+          <w:szCs w:val="24"/>
+        </w:rPr>
+        <w:t xml:space="preserve">’: </w:t>
+      </w:r>
+    </w:p>
+    <w:p>
+      <w:pPr>
+        <w:spacing w:line="360" w:lineRule="auto"/>
+        <w:ind w:left="720"/>
+        <w:jc w:val="both"/>
+        <w:rPr>
+          <w:rFonts w:ascii="Times New Roman" w:hAnsi="Times New Roman" w:cs="Times New Roman"/>
+          <w:b/>
+          <w:bCs/>
+          <w:sz w:val="24"/>
+          <w:szCs w:val="24"/>
+        </w:rPr>
+      </w:pPr>
+      <w:r>
+        <w:rPr>
+          <w:rFonts w:ascii="Times New Roman" w:hAnsi="Times New Roman" w:cs="Times New Roman"/>
+          <w:b/>
+          <w:bCs/>
+          <w:sz w:val="24"/>
+          <w:szCs w:val="24"/>
+        </w:rPr>
+        <w:t>ORACLE:</w:t>
+      </w:r>
+    </w:p>
+    <w:p>
+      <w:pPr>
+        <w:spacing w:line="360" w:lineRule="auto"/>
+        <w:ind w:left="720"/>
         <w:jc w:val="center"/>
         <w:rPr>
           <w:rFonts w:ascii="Times New Roman" w:hAnsi="Times New Roman" w:cs="Times New Roman"/>
@@ -5713,6 +5666,81 @@
           <w:szCs w:val="24"/>
         </w:rPr>
       </w:pPr>
+      <w:r>
+        <w:rPr>
+          <w:rFonts w:ascii="Times New Roman" w:hAnsi="Times New Roman" w:cs="Times New Roman"/>
+          <w:b/>
+          <w:bCs/>
+          <w:sz w:val="24"/>
+          <w:szCs w:val="24"/>
+        </w:rPr>
+        <w:drawing>
+          <wp:inline distT="0" distB="0" distL="0" distR="0" wp14:anchorId="3537B905" wp14:editId="4A4066DF">
+            <wp:extent cx="1524000" cy="1531434"/>
+            <wp:effectExtent l="76200" t="95250" r="76200" b="88265"/>
+            <wp:docPr id="1619043222" name="Imagem 1" descr="Interface gráfica do usuário&#10;&#10;Descrição gerada automaticamente com confiança média"/>
+            <wp:cNvGraphicFramePr>
+              <a:graphicFrameLocks xmlns:a="http://schemas.openxmlformats.org/drawingml/2006/main" noChangeAspect="1"/>
+            </wp:cNvGraphicFramePr>
+            <a:graphic xmlns:a="http://schemas.openxmlformats.org/drawingml/2006/main">
+              <a:graphicData uri="http://schemas.openxmlformats.org/drawingml/2006/picture">
+                <pic:pic xmlns:pic="http://schemas.openxmlformats.org/drawingml/2006/picture">
+                  <pic:nvPicPr>
+                    <pic:cNvPr id="1619043222" name="Imagem 1" descr="Interface gráfica do usuário&#10;&#10;Descrição gerada automaticamente com confiança média"/>
+                    <pic:cNvPicPr/>
+                  </pic:nvPicPr>
+                  <pic:blipFill>
+                    <a:blip r:embed="rId10"/>
+                    <a:stretch>
+                      <a:fillRect/>
+                    </a:stretch>
+                  </pic:blipFill>
+                  <pic:spPr>
+                    <a:xfrm>
+                      <a:off x="0" y="0"/>
+                      <a:ext cx="1529943" cy="1537406"/>
+                    </a:xfrm>
+                    <a:prstGeom prst="rect">
+                      <a:avLst/>
+                    </a:prstGeom>
+                    <a:effectLst>
+                      <a:outerShdw blurRad="63500" sx="102000" sy="102000" algn="ctr" rotWithShape="0">
+                        <a:prstClr val="black">
+                          <a:alpha val="40000"/>
+                        </a:prstClr>
+                      </a:outerShdw>
+                    </a:effectLst>
+                  </pic:spPr>
+                </pic:pic>
+              </a:graphicData>
+            </a:graphic>
+          </wp:inline>
+        </w:drawing>
+      </w:r>
+    </w:p>
+    <w:p>
+      <w:pPr>
+        <w:pStyle w:val="PargrafodaLista"/>
+        <w:spacing w:line="360" w:lineRule="auto"/>
+        <w:jc w:val="both"/>
+        <w:rPr>
+          <w:rFonts w:ascii="Times New Roman" w:hAnsi="Times New Roman" w:cs="Times New Roman"/>
+          <w:b/>
+          <w:bCs/>
+          <w:sz w:val="24"/>
+          <w:szCs w:val="24"/>
+        </w:rPr>
+      </w:pPr>
+      <w:r>
+        <w:rPr>
+          <w:rFonts w:ascii="Times New Roman" w:hAnsi="Times New Roman" w:cs="Times New Roman"/>
+          <w:b/>
+          <w:bCs/>
+          <w:sz w:val="24"/>
+          <w:szCs w:val="24"/>
+        </w:rPr>
+        <w:t>MONGO ATLAS – VIAGENS.AGGREGATE:</w:t>
+      </w:r>
     </w:p>
     <w:p>
       <w:pPr>
@@ -5725,9 +5753,59 @@
           <w:bCs/>
           <w:sz w:val="24"/>
           <w:szCs w:val="24"/>
-          <w:u w:val="single"/>
-        </w:rPr>
-      </w:pPr>
+        </w:rPr>
+      </w:pPr>
+      <w:r>
+        <w:rPr>
+          <w:rFonts w:ascii="Times New Roman" w:hAnsi="Times New Roman" w:cs="Times New Roman"/>
+          <w:b/>
+          <w:bCs/>
+          <w:sz w:val="24"/>
+          <w:szCs w:val="24"/>
+        </w:rPr>
+        <w:drawing>
+          <wp:inline distT="0" distB="0" distL="0" distR="0" wp14:anchorId="0F1EB04E" wp14:editId="0B632D30">
+            <wp:extent cx="5400040" cy="1557020"/>
+            <wp:effectExtent l="114300" t="95250" r="105410" b="100330"/>
+            <wp:docPr id="1218199598" name="Imagem 1" descr="Interface gráfica do usuário, Texto, Aplicativo&#10;&#10;Descrição gerada automaticamente"/>
+            <wp:cNvGraphicFramePr>
+              <a:graphicFrameLocks xmlns:a="http://schemas.openxmlformats.org/drawingml/2006/main" noChangeAspect="1"/>
+            </wp:cNvGraphicFramePr>
+            <a:graphic xmlns:a="http://schemas.openxmlformats.org/drawingml/2006/main">
+              <a:graphicData uri="http://schemas.openxmlformats.org/drawingml/2006/picture">
+                <pic:pic xmlns:pic="http://schemas.openxmlformats.org/drawingml/2006/picture">
+                  <pic:nvPicPr>
+                    <pic:cNvPr id="1218199598" name="Imagem 1" descr="Interface gráfica do usuário, Texto, Aplicativo&#10;&#10;Descrição gerada automaticamente"/>
+                    <pic:cNvPicPr/>
+                  </pic:nvPicPr>
+                  <pic:blipFill>
+                    <a:blip r:embed="rId11"/>
+                    <a:stretch>
+                      <a:fillRect/>
+                    </a:stretch>
+                  </pic:blipFill>
+                  <pic:spPr>
+                    <a:xfrm>
+                      <a:off x="0" y="0"/>
+                      <a:ext cx="5400040" cy="1557020"/>
+                    </a:xfrm>
+                    <a:prstGeom prst="rect">
+                      <a:avLst/>
+                    </a:prstGeom>
+                    <a:effectLst>
+                      <a:outerShdw blurRad="63500" sx="102000" sy="102000" algn="ctr" rotWithShape="0">
+                        <a:prstClr val="black">
+                          <a:alpha val="40000"/>
+                        </a:prstClr>
+                      </a:outerShdw>
+                    </a:effectLst>
+                  </pic:spPr>
+                </pic:pic>
+              </a:graphicData>
+            </a:graphic>
+          </wp:inline>
+        </w:drawing>
+      </w:r>
     </w:p>
     <w:p>
       <w:pPr>
@@ -5754,8 +5832,117 @@
           <w:bCs/>
           <w:sz w:val="24"/>
           <w:szCs w:val="24"/>
-        </w:rPr>
-      </w:pPr>
+          <w:u w:val="single"/>
+        </w:rPr>
+      </w:pPr>
+    </w:p>
+    <w:p>
+      <w:pPr>
+        <w:pStyle w:val="PargrafodaLista"/>
+        <w:spacing w:line="360" w:lineRule="auto"/>
+        <w:rPr>
+          <w:rFonts w:ascii="Times New Roman" w:hAnsi="Times New Roman" w:cs="Times New Roman"/>
+          <w:b/>
+          <w:bCs/>
+          <w:sz w:val="24"/>
+          <w:szCs w:val="24"/>
+        </w:rPr>
+      </w:pPr>
+    </w:p>
+    <w:p>
+      <w:pPr>
+        <w:pStyle w:val="PargrafodaLista"/>
+        <w:spacing w:line="360" w:lineRule="auto"/>
+        <w:jc w:val="both"/>
+        <w:rPr>
+          <w:rFonts w:ascii="Times New Roman" w:hAnsi="Times New Roman" w:cs="Times New Roman"/>
+          <w:sz w:val="24"/>
+          <w:szCs w:val="24"/>
+        </w:rPr>
+      </w:pPr>
+      <w:r>
+        <w:rPr>
+          <w:rFonts w:ascii="Times New Roman" w:hAnsi="Times New Roman" w:cs="Times New Roman"/>
+          <w:b/>
+          <w:bCs/>
+          <w:sz w:val="24"/>
+          <w:szCs w:val="24"/>
+        </w:rPr>
+        <w:lastRenderedPageBreak/>
+        <w:t xml:space="preserve">2. </w:t>
+      </w:r>
+      <w:r>
+        <w:rPr>
+          <w:rFonts w:ascii="Times New Roman" w:hAnsi="Times New Roman" w:cs="Times New Roman"/>
+          <w:sz w:val="24"/>
+          <w:szCs w:val="24"/>
+        </w:rPr>
+        <w:t>Listar o nome dos passageiros e o código dos carros que fizeram corridas com esses passageiros,</w:t>
+      </w:r>
+      <w:r>
+        <w:rPr>
+          <w:rFonts w:ascii="Times New Roman" w:hAnsi="Times New Roman" w:cs="Times New Roman"/>
+          <w:sz w:val="24"/>
+          <w:szCs w:val="24"/>
+        </w:rPr>
+        <w:t xml:space="preserve"> </w:t>
+      </w:r>
+      <w:r>
+        <w:rPr>
+          <w:rFonts w:ascii="Times New Roman" w:hAnsi="Times New Roman" w:cs="Times New Roman"/>
+          <w:sz w:val="24"/>
+          <w:szCs w:val="24"/>
+        </w:rPr>
+        <w:t xml:space="preserve">mas somente para as corridas que tem o mesmo </w:t>
+      </w:r>
+      <w:r>
+        <w:rPr>
+          <w:rFonts w:ascii="Times New Roman" w:hAnsi="Times New Roman" w:cs="Times New Roman"/>
+          <w:sz w:val="24"/>
+          <w:szCs w:val="24"/>
+        </w:rPr>
+        <w:t>b</w:t>
+      </w:r>
+      <w:r>
+        <w:rPr>
+          <w:rFonts w:ascii="Times New Roman" w:hAnsi="Times New Roman" w:cs="Times New Roman"/>
+          <w:sz w:val="24"/>
+          <w:szCs w:val="24"/>
+        </w:rPr>
+        <w:t>airro de partida do cadastrado para o passageiro</w:t>
+      </w:r>
+      <w:r>
+        <w:rPr>
+          <w:rFonts w:ascii="Times New Roman" w:hAnsi="Times New Roman" w:cs="Times New Roman"/>
+          <w:sz w:val="24"/>
+          <w:szCs w:val="24"/>
+        </w:rPr>
+        <w:t>:</w:t>
+      </w:r>
+    </w:p>
+    <w:p>
+      <w:pPr>
+        <w:pStyle w:val="PargrafodaLista"/>
+        <w:spacing w:line="360" w:lineRule="auto"/>
+        <w:jc w:val="both"/>
+        <w:rPr>
+          <w:rFonts w:ascii="Times New Roman" w:hAnsi="Times New Roman" w:cs="Times New Roman"/>
+          <w:b/>
+          <w:bCs/>
+          <w:sz w:val="24"/>
+          <w:szCs w:val="24"/>
+        </w:rPr>
+      </w:pPr>
+      <w:r>
+        <w:rPr>
+          <w:rFonts w:ascii="Times New Roman" w:hAnsi="Times New Roman" w:cs="Times New Roman"/>
+          <w:b/>
+          <w:bCs/>
+          <w:sz w:val="24"/>
+          <w:szCs w:val="24"/>
+        </w:rPr>
+        <w:t>ORACLE:</w:t>
+      </w:r>
     </w:p>
     <w:p>
       <w:pPr>
@@ -5770,6 +5957,80 @@
           <w:szCs w:val="24"/>
         </w:rPr>
       </w:pPr>
+      <w:r>
+        <w:rPr>
+          <w:rFonts w:ascii="Times New Roman" w:hAnsi="Times New Roman" w:cs="Times New Roman"/>
+          <w:b/>
+          <w:bCs/>
+          <w:sz w:val="24"/>
+          <w:szCs w:val="24"/>
+        </w:rPr>
+        <w:drawing>
+          <wp:inline distT="0" distB="0" distL="0" distR="0" wp14:anchorId="47C770AE" wp14:editId="7D9C58E9">
+            <wp:extent cx="2301439" cy="2644369"/>
+            <wp:effectExtent l="76200" t="95250" r="80010" b="99060"/>
+            <wp:docPr id="1058504251" name="Imagem 1" descr="Uma imagem contendo Tabela&#10;&#10;Descrição gerada automaticamente"/>
+            <wp:cNvGraphicFramePr>
+              <a:graphicFrameLocks xmlns:a="http://schemas.openxmlformats.org/drawingml/2006/main" noChangeAspect="1"/>
+            </wp:cNvGraphicFramePr>
+            <a:graphic xmlns:a="http://schemas.openxmlformats.org/drawingml/2006/main">
+              <a:graphicData uri="http://schemas.openxmlformats.org/drawingml/2006/picture">
+                <pic:pic xmlns:pic="http://schemas.openxmlformats.org/drawingml/2006/picture">
+                  <pic:nvPicPr>
+                    <pic:cNvPr id="1058504251" name="Imagem 1" descr="Uma imagem contendo Tabela&#10;&#10;Descrição gerada automaticamente"/>
+                    <pic:cNvPicPr/>
+                  </pic:nvPicPr>
+                  <pic:blipFill>
+                    <a:blip r:embed="rId12"/>
+                    <a:stretch>
+                      <a:fillRect/>
+                    </a:stretch>
+                  </pic:blipFill>
+                  <pic:spPr>
+                    <a:xfrm>
+                      <a:off x="0" y="0"/>
+                      <a:ext cx="2301439" cy="2644369"/>
+                    </a:xfrm>
+                    <a:prstGeom prst="rect">
+                      <a:avLst/>
+                    </a:prstGeom>
+                    <a:effectLst>
+                      <a:outerShdw blurRad="63500" sx="102000" sy="102000" algn="ctr" rotWithShape="0">
+                        <a:prstClr val="black">
+                          <a:alpha val="40000"/>
+                        </a:prstClr>
+                      </a:outerShdw>
+                    </a:effectLst>
+                  </pic:spPr>
+                </pic:pic>
+              </a:graphicData>
+            </a:graphic>
+          </wp:inline>
+        </w:drawing>
+      </w:r>
+    </w:p>
+    <w:p>
+      <w:pPr>
+        <w:pStyle w:val="PargrafodaLista"/>
+        <w:spacing w:line="360" w:lineRule="auto"/>
+        <w:rPr>
+          <w:rFonts w:ascii="Times New Roman" w:hAnsi="Times New Roman" w:cs="Times New Roman"/>
+          <w:b/>
+          <w:bCs/>
+          <w:sz w:val="24"/>
+          <w:szCs w:val="24"/>
+        </w:rPr>
+      </w:pPr>
+      <w:r>
+        <w:rPr>
+          <w:rFonts w:ascii="Times New Roman" w:hAnsi="Times New Roman" w:cs="Times New Roman"/>
+          <w:b/>
+          <w:bCs/>
+          <w:sz w:val="24"/>
+          <w:szCs w:val="24"/>
+        </w:rPr>
+        <w:t>MONGO ATLAS – VIAGENS.AGGREGATE:</w:t>
+      </w:r>
     </w:p>
     <w:p>
       <w:pPr>
@@ -5784,6 +6045,474 @@
           <w:szCs w:val="24"/>
         </w:rPr>
       </w:pPr>
+      <w:r>
+        <w:rPr>
+          <w:rFonts w:ascii="Times New Roman" w:hAnsi="Times New Roman" w:cs="Times New Roman"/>
+          <w:b/>
+          <w:bCs/>
+          <w:sz w:val="24"/>
+          <w:szCs w:val="24"/>
+        </w:rPr>
+        <w:drawing>
+          <wp:inline distT="0" distB="0" distL="0" distR="0" wp14:anchorId="4333D840" wp14:editId="76B5A7CD">
+            <wp:extent cx="3756660" cy="1668723"/>
+            <wp:effectExtent l="95250" t="95250" r="91440" b="103505"/>
+            <wp:docPr id="1294677023" name="Imagem 1" descr="Interface gráfica do usuário, Aplicativo, Teams&#10;&#10;Descrição gerada automaticamente"/>
+            <wp:cNvGraphicFramePr>
+              <a:graphicFrameLocks xmlns:a="http://schemas.openxmlformats.org/drawingml/2006/main" noChangeAspect="1"/>
+            </wp:cNvGraphicFramePr>
+            <a:graphic xmlns:a="http://schemas.openxmlformats.org/drawingml/2006/main">
+              <a:graphicData uri="http://schemas.openxmlformats.org/drawingml/2006/picture">
+                <pic:pic xmlns:pic="http://schemas.openxmlformats.org/drawingml/2006/picture">
+                  <pic:nvPicPr>
+                    <pic:cNvPr id="1294677023" name="Imagem 1" descr="Interface gráfica do usuário, Aplicativo, Teams&#10;&#10;Descrição gerada automaticamente"/>
+                    <pic:cNvPicPr/>
+                  </pic:nvPicPr>
+                  <pic:blipFill rotWithShape="1">
+                    <a:blip r:embed="rId13"/>
+                    <a:srcRect l="536" r="50328" b="33418"/>
+                    <a:stretch/>
+                  </pic:blipFill>
+                  <pic:spPr bwMode="auto">
+                    <a:xfrm>
+                      <a:off x="0" y="0"/>
+                      <a:ext cx="3784535" cy="1681105"/>
+                    </a:xfrm>
+                    <a:prstGeom prst="rect">
+                      <a:avLst/>
+                    </a:prstGeom>
+                    <a:ln>
+                      <a:noFill/>
+                    </a:ln>
+                    <a:effectLst>
+                      <a:outerShdw blurRad="63500" sx="102000" sy="102000" algn="ctr" rotWithShape="0">
+                        <a:prstClr val="black">
+                          <a:alpha val="40000"/>
+                        </a:prstClr>
+                      </a:outerShdw>
+                    </a:effectLst>
+                    <a:extLst>
+                      <a:ext uri="{53640926-AAD7-44D8-BBD7-CCE9431645EC}">
+                        <a14:shadowObscured xmlns:a14="http://schemas.microsoft.com/office/drawing/2010/main"/>
+                      </a:ext>
+                    </a:extLst>
+                  </pic:spPr>
+                </pic:pic>
+              </a:graphicData>
+            </a:graphic>
+          </wp:inline>
+        </w:drawing>
+      </w:r>
+    </w:p>
+    <w:p>
+      <w:pPr>
+        <w:pStyle w:val="PargrafodaLista"/>
+        <w:spacing w:line="360" w:lineRule="auto"/>
+        <w:jc w:val="center"/>
+        <w:rPr>
+          <w:rFonts w:ascii="Times New Roman" w:hAnsi="Times New Roman" w:cs="Times New Roman"/>
+          <w:b/>
+          <w:bCs/>
+          <w:sz w:val="24"/>
+          <w:szCs w:val="24"/>
+        </w:rPr>
+      </w:pPr>
+      <w:r>
+        <w:rPr>
+          <w:rFonts w:ascii="Times New Roman" w:hAnsi="Times New Roman" w:cs="Times New Roman"/>
+          <w:b/>
+          <w:bCs/>
+          <w:sz w:val="24"/>
+          <w:szCs w:val="24"/>
+        </w:rPr>
+        <w:drawing>
+          <wp:inline distT="0" distB="0" distL="0" distR="0" wp14:anchorId="56FEB9A7" wp14:editId="524BA043">
+            <wp:extent cx="3797581" cy="2145030"/>
+            <wp:effectExtent l="95250" t="95250" r="88900" b="102870"/>
+            <wp:docPr id="1031413154" name="Imagem 1" descr="Interface gráfica do usuário, Aplicativo, Teams&#10;&#10;Descrição gerada automaticamente"/>
+            <wp:cNvGraphicFramePr>
+              <a:graphicFrameLocks xmlns:a="http://schemas.openxmlformats.org/drawingml/2006/main" noChangeAspect="1"/>
+            </wp:cNvGraphicFramePr>
+            <a:graphic xmlns:a="http://schemas.openxmlformats.org/drawingml/2006/main">
+              <a:graphicData uri="http://schemas.openxmlformats.org/drawingml/2006/picture">
+                <pic:pic xmlns:pic="http://schemas.openxmlformats.org/drawingml/2006/picture">
+                  <pic:nvPicPr>
+                    <pic:cNvPr id="1031413154" name="Imagem 1" descr="Interface gráfica do usuário, Aplicativo, Teams&#10;&#10;Descrição gerada automaticamente"/>
+                    <pic:cNvPicPr/>
+                  </pic:nvPicPr>
+                  <pic:blipFill rotWithShape="1">
+                    <a:blip r:embed="rId13"/>
+                    <a:srcRect l="49953" t="2405" r="1082" b="3325"/>
+                    <a:stretch/>
+                  </pic:blipFill>
+                  <pic:spPr bwMode="auto">
+                    <a:xfrm>
+                      <a:off x="0" y="0"/>
+                      <a:ext cx="3810463" cy="2152306"/>
+                    </a:xfrm>
+                    <a:prstGeom prst="rect">
+                      <a:avLst/>
+                    </a:prstGeom>
+                    <a:ln>
+                      <a:noFill/>
+                    </a:ln>
+                    <a:effectLst>
+                      <a:outerShdw blurRad="63500" sx="102000" sy="102000" algn="ctr" rotWithShape="0">
+                        <a:prstClr val="black">
+                          <a:alpha val="40000"/>
+                        </a:prstClr>
+                      </a:outerShdw>
+                    </a:effectLst>
+                    <a:extLst>
+                      <a:ext uri="{53640926-AAD7-44D8-BBD7-CCE9431645EC}">
+                        <a14:shadowObscured xmlns:a14="http://schemas.microsoft.com/office/drawing/2010/main"/>
+                      </a:ext>
+                    </a:extLst>
+                  </pic:spPr>
+                </pic:pic>
+              </a:graphicData>
+            </a:graphic>
+          </wp:inline>
+        </w:drawing>
+      </w:r>
+    </w:p>
+    <w:p>
+      <w:pPr>
+        <w:pStyle w:val="PargrafodaLista"/>
+        <w:spacing w:line="360" w:lineRule="auto"/>
+        <w:jc w:val="both"/>
+        <w:rPr>
+          <w:rFonts w:ascii="Times New Roman" w:hAnsi="Times New Roman" w:cs="Times New Roman"/>
+          <w:sz w:val="24"/>
+          <w:szCs w:val="24"/>
+        </w:rPr>
+      </w:pPr>
+      <w:r>
+        <w:rPr>
+          <w:rFonts w:ascii="Times New Roman" w:hAnsi="Times New Roman" w:cs="Times New Roman"/>
+          <w:b/>
+          <w:bCs/>
+          <w:sz w:val="24"/>
+          <w:szCs w:val="24"/>
+        </w:rPr>
+        <w:lastRenderedPageBreak/>
+        <w:t xml:space="preserve">3. </w:t>
+      </w:r>
+      <w:r>
+        <w:rPr>
+          <w:rFonts w:ascii="Times New Roman" w:hAnsi="Times New Roman" w:cs="Times New Roman"/>
+          <w:sz w:val="24"/>
+          <w:szCs w:val="24"/>
+        </w:rPr>
+        <w:t>Listar o CPF e nome dos passageiros e a quantidade total de quilômetros percorridos por cada um</w:t>
+      </w:r>
+      <w:r>
+        <w:rPr>
+          <w:rFonts w:ascii="Times New Roman" w:hAnsi="Times New Roman" w:cs="Times New Roman"/>
+          <w:sz w:val="24"/>
+          <w:szCs w:val="24"/>
+        </w:rPr>
+        <w:t xml:space="preserve"> </w:t>
+      </w:r>
+      <w:r>
+        <w:rPr>
+          <w:rFonts w:ascii="Times New Roman" w:hAnsi="Times New Roman" w:cs="Times New Roman"/>
+          <w:sz w:val="24"/>
+          <w:szCs w:val="24"/>
+        </w:rPr>
+        <w:t>deles em suas corridas de taxi.</w:t>
+      </w:r>
+    </w:p>
+    <w:p>
+      <w:pPr>
+        <w:pStyle w:val="PargrafodaLista"/>
+        <w:spacing w:line="360" w:lineRule="auto"/>
+        <w:jc w:val="both"/>
+        <w:rPr>
+          <w:rFonts w:ascii="Times New Roman" w:hAnsi="Times New Roman" w:cs="Times New Roman"/>
+          <w:b/>
+          <w:bCs/>
+          <w:sz w:val="24"/>
+          <w:szCs w:val="24"/>
+        </w:rPr>
+      </w:pPr>
+      <w:r>
+        <w:rPr>
+          <w:rFonts w:ascii="Times New Roman" w:hAnsi="Times New Roman" w:cs="Times New Roman"/>
+          <w:b/>
+          <w:bCs/>
+          <w:sz w:val="24"/>
+          <w:szCs w:val="24"/>
+        </w:rPr>
+        <w:t>ORACLE:</w:t>
+      </w:r>
+    </w:p>
+    <w:p>
+      <w:pPr>
+        <w:pStyle w:val="PargrafodaLista"/>
+        <w:spacing w:line="360" w:lineRule="auto"/>
+        <w:jc w:val="center"/>
+        <w:rPr>
+          <w:rFonts w:ascii="Times New Roman" w:hAnsi="Times New Roman" w:cs="Times New Roman"/>
+          <w:b/>
+          <w:bCs/>
+          <w:sz w:val="24"/>
+          <w:szCs w:val="24"/>
+        </w:rPr>
+      </w:pPr>
+      <w:r>
+        <w:rPr>
+          <w:rFonts w:ascii="Times New Roman" w:hAnsi="Times New Roman" w:cs="Times New Roman"/>
+          <w:b/>
+          <w:bCs/>
+          <w:sz w:val="24"/>
+          <w:szCs w:val="24"/>
+        </w:rPr>
+        <w:drawing>
+          <wp:inline distT="0" distB="0" distL="0" distR="0" wp14:anchorId="52F814BA" wp14:editId="01CB51E1">
+            <wp:extent cx="2758679" cy="2591025"/>
+            <wp:effectExtent l="76200" t="95250" r="80010" b="95250"/>
+            <wp:docPr id="1458154890" name="Imagem 1" descr="Interface gráfica do usuário&#10;&#10;Descrição gerada automaticamente"/>
+            <wp:cNvGraphicFramePr>
+              <a:graphicFrameLocks xmlns:a="http://schemas.openxmlformats.org/drawingml/2006/main" noChangeAspect="1"/>
+            </wp:cNvGraphicFramePr>
+            <a:graphic xmlns:a="http://schemas.openxmlformats.org/drawingml/2006/main">
+              <a:graphicData uri="http://schemas.openxmlformats.org/drawingml/2006/picture">
+                <pic:pic xmlns:pic="http://schemas.openxmlformats.org/drawingml/2006/picture">
+                  <pic:nvPicPr>
+                    <pic:cNvPr id="1458154890" name="Imagem 1" descr="Interface gráfica do usuário&#10;&#10;Descrição gerada automaticamente"/>
+                    <pic:cNvPicPr/>
+                  </pic:nvPicPr>
+                  <pic:blipFill>
+                    <a:blip r:embed="rId14"/>
+                    <a:stretch>
+                      <a:fillRect/>
+                    </a:stretch>
+                  </pic:blipFill>
+                  <pic:spPr>
+                    <a:xfrm>
+                      <a:off x="0" y="0"/>
+                      <a:ext cx="2758679" cy="2591025"/>
+                    </a:xfrm>
+                    <a:prstGeom prst="rect">
+                      <a:avLst/>
+                    </a:prstGeom>
+                    <a:effectLst>
+                      <a:outerShdw blurRad="63500" sx="102000" sy="102000" algn="ctr" rotWithShape="0">
+                        <a:prstClr val="black">
+                          <a:alpha val="40000"/>
+                        </a:prstClr>
+                      </a:outerShdw>
+                    </a:effectLst>
+                  </pic:spPr>
+                </pic:pic>
+              </a:graphicData>
+            </a:graphic>
+          </wp:inline>
+        </w:drawing>
+      </w:r>
+    </w:p>
+    <w:p>
+      <w:pPr>
+        <w:pStyle w:val="PargrafodaLista"/>
+        <w:spacing w:line="360" w:lineRule="auto"/>
+        <w:rPr>
+          <w:rFonts w:ascii="Times New Roman" w:hAnsi="Times New Roman" w:cs="Times New Roman"/>
+          <w:b/>
+          <w:bCs/>
+          <w:sz w:val="24"/>
+          <w:szCs w:val="24"/>
+        </w:rPr>
+      </w:pPr>
+      <w:r>
+        <w:rPr>
+          <w:rFonts w:ascii="Times New Roman" w:hAnsi="Times New Roman" w:cs="Times New Roman"/>
+          <w:b/>
+          <w:bCs/>
+          <w:sz w:val="24"/>
+          <w:szCs w:val="24"/>
+        </w:rPr>
+        <w:t>MONGO ATLAS – PASSAGEIROS.AGGREGATE:</w:t>
+      </w:r>
+    </w:p>
+    <w:p>
+      <w:pPr>
+        <w:pStyle w:val="PargrafodaLista"/>
+        <w:spacing w:line="360" w:lineRule="auto"/>
+        <w:jc w:val="center"/>
+        <w:rPr>
+          <w:rFonts w:ascii="Times New Roman" w:hAnsi="Times New Roman" w:cs="Times New Roman"/>
+          <w:b/>
+          <w:bCs/>
+          <w:sz w:val="24"/>
+          <w:szCs w:val="24"/>
+        </w:rPr>
+      </w:pPr>
+      <w:r>
+        <w:rPr>
+          <w:rFonts w:ascii="Times New Roman" w:hAnsi="Times New Roman" w:cs="Times New Roman"/>
+          <w:b/>
+          <w:bCs/>
+          <w:sz w:val="24"/>
+          <w:szCs w:val="24"/>
+        </w:rPr>
+        <w:drawing>
+          <wp:inline distT="0" distB="0" distL="0" distR="0" wp14:anchorId="5653CB24" wp14:editId="151EDD37">
+            <wp:extent cx="3033023" cy="2255715"/>
+            <wp:effectExtent l="95250" t="95250" r="91440" b="87630"/>
+            <wp:docPr id="973685106" name="Imagem 1" descr="Texto&#10;&#10;Descrição gerada automaticamente"/>
+            <wp:cNvGraphicFramePr>
+              <a:graphicFrameLocks xmlns:a="http://schemas.openxmlformats.org/drawingml/2006/main" noChangeAspect="1"/>
+            </wp:cNvGraphicFramePr>
+            <a:graphic xmlns:a="http://schemas.openxmlformats.org/drawingml/2006/main">
+              <a:graphicData uri="http://schemas.openxmlformats.org/drawingml/2006/picture">
+                <pic:pic xmlns:pic="http://schemas.openxmlformats.org/drawingml/2006/picture">
+                  <pic:nvPicPr>
+                    <pic:cNvPr id="973685106" name="Imagem 1" descr="Texto&#10;&#10;Descrição gerada automaticamente"/>
+                    <pic:cNvPicPr/>
+                  </pic:nvPicPr>
+                  <pic:blipFill>
+                    <a:blip r:embed="rId15"/>
+                    <a:stretch>
+                      <a:fillRect/>
+                    </a:stretch>
+                  </pic:blipFill>
+                  <pic:spPr>
+                    <a:xfrm>
+                      <a:off x="0" y="0"/>
+                      <a:ext cx="3033023" cy="2255715"/>
+                    </a:xfrm>
+                    <a:prstGeom prst="rect">
+                      <a:avLst/>
+                    </a:prstGeom>
+                    <a:effectLst>
+                      <a:outerShdw blurRad="63500" sx="102000" sy="102000" algn="ctr" rotWithShape="0">
+                        <a:prstClr val="black">
+                          <a:alpha val="40000"/>
+                        </a:prstClr>
+                      </a:outerShdw>
+                    </a:effectLst>
+                  </pic:spPr>
+                </pic:pic>
+              </a:graphicData>
+            </a:graphic>
+          </wp:inline>
+        </w:drawing>
+      </w:r>
+    </w:p>
+    <w:p>
+      <w:pPr>
+        <w:pStyle w:val="PargrafodaLista"/>
+        <w:spacing w:line="360" w:lineRule="auto"/>
+        <w:jc w:val="center"/>
+        <w:rPr>
+          <w:rFonts w:ascii="Times New Roman" w:hAnsi="Times New Roman" w:cs="Times New Roman"/>
+          <w:b/>
+          <w:bCs/>
+          <w:sz w:val="24"/>
+          <w:szCs w:val="24"/>
+        </w:rPr>
+      </w:pPr>
+      <w:r>
+        <w:rPr>
+          <w:rFonts w:ascii="Times New Roman" w:hAnsi="Times New Roman" w:cs="Times New Roman"/>
+          <w:b/>
+          <w:bCs/>
+          <w:sz w:val="24"/>
+          <w:szCs w:val="24"/>
+        </w:rPr>
+        <w:drawing>
+          <wp:inline distT="0" distB="0" distL="0" distR="0" wp14:anchorId="2E3FA367" wp14:editId="4CA2C07F">
+            <wp:extent cx="3669030" cy="2115388"/>
+            <wp:effectExtent l="95250" t="95250" r="102870" b="94615"/>
+            <wp:docPr id="44799148" name="Imagem 1" descr="Interface gráfica do usuário, Texto, Aplicativo&#10;&#10;Descrição gerada automaticamente"/>
+            <wp:cNvGraphicFramePr>
+              <a:graphicFrameLocks xmlns:a="http://schemas.openxmlformats.org/drawingml/2006/main" noChangeAspect="1"/>
+            </wp:cNvGraphicFramePr>
+            <a:graphic xmlns:a="http://schemas.openxmlformats.org/drawingml/2006/main">
+              <a:graphicData uri="http://schemas.openxmlformats.org/drawingml/2006/picture">
+                <pic:pic xmlns:pic="http://schemas.openxmlformats.org/drawingml/2006/picture">
+                  <pic:nvPicPr>
+                    <pic:cNvPr id="44799148" name="Imagem 1" descr="Interface gráfica do usuário, Texto, Aplicativo&#10;&#10;Descrição gerada automaticamente"/>
+                    <pic:cNvPicPr/>
+                  </pic:nvPicPr>
+                  <pic:blipFill>
+                    <a:blip r:embed="rId16"/>
+                    <a:stretch>
+                      <a:fillRect/>
+                    </a:stretch>
+                  </pic:blipFill>
+                  <pic:spPr>
+                    <a:xfrm>
+                      <a:off x="0" y="0"/>
+                      <a:ext cx="3679953" cy="2121686"/>
+                    </a:xfrm>
+                    <a:prstGeom prst="rect">
+                      <a:avLst/>
+                    </a:prstGeom>
+                    <a:effectLst>
+                      <a:outerShdw blurRad="63500" sx="102000" sy="102000" algn="ctr" rotWithShape="0">
+                        <a:prstClr val="black">
+                          <a:alpha val="40000"/>
+                        </a:prstClr>
+                      </a:outerShdw>
+                    </a:effectLst>
+                  </pic:spPr>
+                </pic:pic>
+              </a:graphicData>
+            </a:graphic>
+          </wp:inline>
+        </w:drawing>
+      </w:r>
+    </w:p>
+    <w:p>
+      <w:pPr>
+        <w:pStyle w:val="PargrafodaLista"/>
+        <w:numPr>
+          <w:ilvl w:val="0"/>
+          <w:numId w:val="1"/>
+        </w:numPr>
+        <w:spacing w:line="360" w:lineRule="auto"/>
+        <w:rPr>
+          <w:rFonts w:ascii="Times New Roman" w:hAnsi="Times New Roman" w:cs="Times New Roman"/>
+          <w:b/>
+          <w:bCs/>
+          <w:sz w:val="24"/>
+          <w:szCs w:val="24"/>
+        </w:rPr>
+      </w:pPr>
+      <w:r>
+        <w:rPr>
+          <w:rFonts w:ascii="Times New Roman" w:hAnsi="Times New Roman" w:cs="Times New Roman"/>
+          <w:b/>
+          <w:bCs/>
+          <w:sz w:val="24"/>
+          <w:szCs w:val="24"/>
+        </w:rPr>
+        <w:lastRenderedPageBreak/>
+        <w:t>CONCLUSÃO</w:t>
+      </w:r>
+    </w:p>
+    <w:p>
+      <w:pPr>
+        <w:pStyle w:val="PargrafodaLista"/>
+        <w:spacing w:line="360" w:lineRule="auto"/>
+        <w:rPr>
+          <w:rFonts w:ascii="Times New Roman" w:hAnsi="Times New Roman" w:cs="Times New Roman"/>
+          <w:b/>
+          <w:bCs/>
+          <w:sz w:val="24"/>
+          <w:szCs w:val="24"/>
+        </w:rPr>
+      </w:pPr>
+      <w:r>
+        <w:rPr>
+          <w:rFonts w:ascii="Times New Roman" w:hAnsi="Times New Roman" w:cs="Times New Roman"/>
+          <w:sz w:val="24"/>
+          <w:szCs w:val="24"/>
+        </w:rPr>
+        <w:t xml:space="preserve">Embora o modelo não-relacional </w:t>
+      </w:r>
     </w:p>
     <w:sectPr>
       <w:pgSz w:w="11906" w:h="16838"/>
@@ -5848,9 +6577,95 @@
 <file path=word/numbering.xml><?xml version="1.0" encoding="utf-8"?>
 <w:numbering xmlns:wpc="http://schemas.microsoft.com/office/word/2010/wordprocessingCanvas" xmlns:cx="http://schemas.microsoft.com/office/drawing/2014/chartex" xmlns:cx1="http://schemas.microsoft.com/office/drawing/2015/9/8/chartex" xmlns:cx2="http://schemas.microsoft.com/office/drawing/2015/10/21/chartex" xmlns:cx3="http://schemas.microsoft.com/office/drawing/2016/5/9/chartex" xmlns:cx4="http://schemas.microsoft.com/office/drawing/2016/5/10/chartex" xmlns:cx5="http://schemas.microsoft.com/office/drawing/2016/5/11/chartex" xmlns:cx6="http://schemas.microsoft.com/office/drawing/2016/5/12/chartex" xmlns:cx7="http://schemas.microsoft.com/office/drawing/2016/5/13/chartex" xmlns:cx8="http://schemas.microsoft.com/office/drawing/2016/5/14/chartex" xmlns:mc="http://schemas.openxmlformats.org/markup-compatibility/2006" xmlns:aink="http://schemas.microsoft.com/office/drawing/2016/ink" xmlns:am3d="http://schemas.microsoft.com/office/drawing/2017/model3d" xmlns:o="urn:schemas-microsoft-com:office:office" xmlns:oel="http://schemas.microsoft.com/office/2019/extlst" xmlns:r="http://schemas.openxmlformats.org/officeDocument/2006/relationships" xmlns:m="http://schemas.openxmlformats.org/officeDocument/2006/math" xmlns:v="urn:schemas-microsoft-com:vml" xmlns:wp14="http://schemas.microsoft.com/office/word/2010/wordprocessingDrawing" xmlns:wp="http://schemas.openxmlformats.org/drawingml/2006/wordprocessingDrawing" xmlns:w10="urn:schemas-microsoft-com:office:word" xmlns:w="http://schemas.openxmlformats.org/wordprocessingml/2006/main" xmlns:w14="http://schemas.microsoft.com/office/word/2010/wordml" xmlns:w15="http://schemas.microsoft.com/office/word/2012/wordml" xmlns:w16cex="http://schemas.microsoft.com/office/word/2018/wordml/cex" xmlns:w16cid="http://schemas.microsoft.com/office/word/2016/wordml/cid" xmlns:w16="http://schemas.microsoft.com/office/word/2018/wordml" xmlns:w16du="http://schemas.microsoft.com/office/word/2023/wordml/word16du" xmlns:w16sdtdh="http://schemas.microsoft.com/office/word/2020/wordml/sdtdatahash" xmlns:w16se="http://schemas.microsoft.com/office/word/2015/wordml/symex" xmlns:wpg="http://schemas.microsoft.com/office/word/2010/wordprocessingGroup" xmlns:wpi="http://schemas.microsoft.com/office/word/2010/wordprocessingInk" xmlns:wne="http://schemas.microsoft.com/office/word/2006/wordml" xmlns:wps="http://schemas.microsoft.com/office/word/2010/wordprocessingShape" mc:Ignorable="w14 w15 w16se w16cid w16 w16cex w16sdtdh w16du wp14">
   <w:abstractNum w:abstractNumId="0" w15:restartNumberingAfterBreak="0">
+    <w:nsid w:val="2B9649AC"/>
+    <w:multiLevelType w:val="multilevel"/>
+    <w:tmpl w:val="0416001F"/>
+    <w:lvl w:ilvl="0">
+      <w:start w:val="1"/>
+      <w:numFmt w:val="decimal"/>
+      <w:lvlText w:val="%1."/>
+      <w:lvlJc w:val="left"/>
+      <w:pPr>
+        <w:ind w:left="1068" w:hanging="360"/>
+      </w:pPr>
+    </w:lvl>
+    <w:lvl w:ilvl="1">
+      <w:start w:val="1"/>
+      <w:numFmt w:val="decimal"/>
+      <w:lvlText w:val="%1.%2."/>
+      <w:lvlJc w:val="left"/>
+      <w:pPr>
+        <w:ind w:left="1500" w:hanging="432"/>
+      </w:pPr>
+    </w:lvl>
+    <w:lvl w:ilvl="2">
+      <w:start w:val="1"/>
+      <w:numFmt w:val="decimal"/>
+      <w:lvlText w:val="%1.%2.%3."/>
+      <w:lvlJc w:val="left"/>
+      <w:pPr>
+        <w:ind w:left="1932" w:hanging="504"/>
+      </w:pPr>
+    </w:lvl>
+    <w:lvl w:ilvl="3">
+      <w:start w:val="1"/>
+      <w:numFmt w:val="decimal"/>
+      <w:lvlText w:val="%1.%2.%3.%4."/>
+      <w:lvlJc w:val="left"/>
+      <w:pPr>
+        <w:ind w:left="2436" w:hanging="648"/>
+      </w:pPr>
+    </w:lvl>
+    <w:lvl w:ilvl="4">
+      <w:start w:val="1"/>
+      <w:numFmt w:val="decimal"/>
+      <w:lvlText w:val="%1.%2.%3.%4.%5."/>
+      <w:lvlJc w:val="left"/>
+      <w:pPr>
+        <w:ind w:left="2940" w:hanging="792"/>
+      </w:pPr>
+    </w:lvl>
+    <w:lvl w:ilvl="5">
+      <w:start w:val="1"/>
+      <w:numFmt w:val="decimal"/>
+      <w:lvlText w:val="%1.%2.%3.%4.%5.%6."/>
+      <w:lvlJc w:val="left"/>
+      <w:pPr>
+        <w:ind w:left="3444" w:hanging="936"/>
+      </w:pPr>
+    </w:lvl>
+    <w:lvl w:ilvl="6">
+      <w:start w:val="1"/>
+      <w:numFmt w:val="decimal"/>
+      <w:lvlText w:val="%1.%2.%3.%4.%5.%6.%7."/>
+      <w:lvlJc w:val="left"/>
+      <w:pPr>
+        <w:ind w:left="3948" w:hanging="1080"/>
+      </w:pPr>
+    </w:lvl>
+    <w:lvl w:ilvl="7">
+      <w:start w:val="1"/>
+      <w:numFmt w:val="decimal"/>
+      <w:lvlText w:val="%1.%2.%3.%4.%5.%6.%7.%8."/>
+      <w:lvlJc w:val="left"/>
+      <w:pPr>
+        <w:ind w:left="4452" w:hanging="1224"/>
+      </w:pPr>
+    </w:lvl>
+    <w:lvl w:ilvl="8">
+      <w:start w:val="1"/>
+      <w:numFmt w:val="decimal"/>
+      <w:lvlText w:val="%1.%2.%3.%4.%5.%6.%7.%8.%9."/>
+      <w:lvlJc w:val="left"/>
+      <w:pPr>
+        <w:ind w:left="5028" w:hanging="1440"/>
+      </w:pPr>
+    </w:lvl>
+  </w:abstractNum>
+  <w:abstractNum w:abstractNumId="1" w15:restartNumberingAfterBreak="0">
     <w:nsid w:val="759B10C6"/>
     <w:multiLevelType w:val="hybridMultilevel"/>
-    <w:tmpl w:val="43A0BE2A"/>
+    <w:tmpl w:val="C5108E92"/>
     <w:lvl w:ilvl="0" w:tplc="0416000F">
       <w:start w:val="1"/>
       <w:numFmt w:val="decimal"/>
@@ -5872,7 +6687,7 @@
         <w:ind w:left="1440" w:hanging="360"/>
       </w:pPr>
     </w:lvl>
-    <w:lvl w:ilvl="2" w:tplc="0416001B" w:tentative="1">
+    <w:lvl w:ilvl="2" w:tplc="0416001B">
       <w:start w:val="1"/>
       <w:numFmt w:val="lowerRoman"/>
       <w:lvlText w:val="%3."/>
@@ -5881,7 +6696,7 @@
         <w:ind w:left="2160" w:hanging="180"/>
       </w:pPr>
     </w:lvl>
-    <w:lvl w:ilvl="3" w:tplc="0416000F" w:tentative="1">
+    <w:lvl w:ilvl="3" w:tplc="0416000F">
       <w:start w:val="1"/>
       <w:numFmt w:val="decimal"/>
       <w:lvlText w:val="%4."/>
@@ -5890,7 +6705,7 @@
         <w:ind w:left="2880" w:hanging="360"/>
       </w:pPr>
     </w:lvl>
-    <w:lvl w:ilvl="4" w:tplc="04160019" w:tentative="1">
+    <w:lvl w:ilvl="4" w:tplc="04160019">
       <w:start w:val="1"/>
       <w:numFmt w:val="lowerLetter"/>
       <w:lvlText w:val="%5."/>
@@ -5899,7 +6714,7 @@
         <w:ind w:left="3600" w:hanging="360"/>
       </w:pPr>
     </w:lvl>
-    <w:lvl w:ilvl="5" w:tplc="0416001B" w:tentative="1">
+    <w:lvl w:ilvl="5" w:tplc="0416001B">
       <w:start w:val="1"/>
       <w:numFmt w:val="lowerRoman"/>
       <w:lvlText w:val="%6."/>
@@ -5908,7 +6723,7 @@
         <w:ind w:left="4320" w:hanging="180"/>
       </w:pPr>
     </w:lvl>
-    <w:lvl w:ilvl="6" w:tplc="0416000F" w:tentative="1">
+    <w:lvl w:ilvl="6" w:tplc="0416000F">
       <w:start w:val="1"/>
       <w:numFmt w:val="decimal"/>
       <w:lvlText w:val="%7."/>
@@ -5936,8 +6751,100 @@
       </w:pPr>
     </w:lvl>
   </w:abstractNum>
+  <w:abstractNum w:abstractNumId="2" w15:restartNumberingAfterBreak="0">
+    <w:nsid w:val="7F426B08"/>
+    <w:multiLevelType w:val="multilevel"/>
+    <w:tmpl w:val="0416001F"/>
+    <w:lvl w:ilvl="0">
+      <w:start w:val="1"/>
+      <w:numFmt w:val="decimal"/>
+      <w:lvlText w:val="%1."/>
+      <w:lvlJc w:val="left"/>
+      <w:pPr>
+        <w:ind w:left="360" w:hanging="360"/>
+      </w:pPr>
+    </w:lvl>
+    <w:lvl w:ilvl="1">
+      <w:start w:val="1"/>
+      <w:numFmt w:val="decimal"/>
+      <w:lvlText w:val="%1.%2."/>
+      <w:lvlJc w:val="left"/>
+      <w:pPr>
+        <w:ind w:left="792" w:hanging="432"/>
+      </w:pPr>
+    </w:lvl>
+    <w:lvl w:ilvl="2">
+      <w:start w:val="1"/>
+      <w:numFmt w:val="decimal"/>
+      <w:lvlText w:val="%1.%2.%3."/>
+      <w:lvlJc w:val="left"/>
+      <w:pPr>
+        <w:ind w:left="1224" w:hanging="504"/>
+      </w:pPr>
+    </w:lvl>
+    <w:lvl w:ilvl="3">
+      <w:start w:val="1"/>
+      <w:numFmt w:val="decimal"/>
+      <w:lvlText w:val="%1.%2.%3.%4."/>
+      <w:lvlJc w:val="left"/>
+      <w:pPr>
+        <w:ind w:left="1728" w:hanging="648"/>
+      </w:pPr>
+    </w:lvl>
+    <w:lvl w:ilvl="4">
+      <w:start w:val="1"/>
+      <w:numFmt w:val="decimal"/>
+      <w:lvlText w:val="%1.%2.%3.%4.%5."/>
+      <w:lvlJc w:val="left"/>
+      <w:pPr>
+        <w:ind w:left="2232" w:hanging="792"/>
+      </w:pPr>
+    </w:lvl>
+    <w:lvl w:ilvl="5">
+      <w:start w:val="1"/>
+      <w:numFmt w:val="decimal"/>
+      <w:lvlText w:val="%1.%2.%3.%4.%5.%6."/>
+      <w:lvlJc w:val="left"/>
+      <w:pPr>
+        <w:ind w:left="2736" w:hanging="936"/>
+      </w:pPr>
+    </w:lvl>
+    <w:lvl w:ilvl="6">
+      <w:start w:val="1"/>
+      <w:numFmt w:val="decimal"/>
+      <w:lvlText w:val="%1.%2.%3.%4.%5.%6.%7."/>
+      <w:lvlJc w:val="left"/>
+      <w:pPr>
+        <w:ind w:left="3240" w:hanging="1080"/>
+      </w:pPr>
+    </w:lvl>
+    <w:lvl w:ilvl="7">
+      <w:start w:val="1"/>
+      <w:numFmt w:val="decimal"/>
+      <w:lvlText w:val="%1.%2.%3.%4.%5.%6.%7.%8."/>
+      <w:lvlJc w:val="left"/>
+      <w:pPr>
+        <w:ind w:left="3744" w:hanging="1224"/>
+      </w:pPr>
+    </w:lvl>
+    <w:lvl w:ilvl="8">
+      <w:start w:val="1"/>
+      <w:numFmt w:val="decimal"/>
+      <w:lvlText w:val="%1.%2.%3.%4.%5.%6.%7.%8.%9."/>
+      <w:lvlJc w:val="left"/>
+      <w:pPr>
+        <w:ind w:left="4320" w:hanging="1440"/>
+      </w:pPr>
+    </w:lvl>
+  </w:abstractNum>
   <w:num w:numId="1" w16cid:durableId="753818117">
+    <w:abstractNumId w:val="1"/>
+  </w:num>
+  <w:num w:numId="2" w16cid:durableId="1033699795">
     <w:abstractNumId w:val="0"/>
+  </w:num>
+  <w:num w:numId="3" w16cid:durableId="399670343">
+    <w:abstractNumId w:val="2"/>
   </w:num>
 </w:numbering>
 </file>

</xml_diff>

<commit_message>
Relatório elaborado com sucesso e exportado para PDF. Necessário organizar o material para a entrega.
</commit_message>
<xml_diff>
--- a/BDII-T1/RELATORIO-GUSTAVO-FILIPI-LOPES-MACHADO.docx
+++ b/BDII-T1/RELATORIO-GUSTAVO-FILIPI-LOPES-MACHADO.docx
@@ -5618,15 +5618,7 @@
           <w:sz w:val="24"/>
           <w:szCs w:val="24"/>
         </w:rPr>
-        <w:t>Listar os Códigos dos Carros que realizaram corridas que partiram do bairro 'Floresta</w:t>
-      </w:r>
-      <w:r>
-        <w:rPr>
-          <w:rFonts w:ascii="Times New Roman" w:hAnsi="Times New Roman" w:cs="Times New Roman"/>
-          <w:sz w:val="24"/>
-          <w:szCs w:val="24"/>
-        </w:rPr>
-        <w:t xml:space="preserve">’: </w:t>
+        <w:t xml:space="preserve">Listar os Códigos dos Carros que realizaram corridas que partiram do bairro 'Floresta’: </w:t>
       </w:r>
     </w:p>
     <w:p>
@@ -5671,6 +5663,7 @@
           <w:rFonts w:ascii="Times New Roman" w:hAnsi="Times New Roman" w:cs="Times New Roman"/>
           <w:b/>
           <w:bCs/>
+          <w:noProof/>
           <w:sz w:val="24"/>
           <w:szCs w:val="24"/>
         </w:rPr>
@@ -5760,6 +5753,7 @@
           <w:rFonts w:ascii="Times New Roman" w:hAnsi="Times New Roman" w:cs="Times New Roman"/>
           <w:b/>
           <w:bCs/>
+          <w:noProof/>
           <w:sz w:val="24"/>
           <w:szCs w:val="24"/>
         </w:rPr>
@@ -5877,23 +5871,7 @@
           <w:sz w:val="24"/>
           <w:szCs w:val="24"/>
         </w:rPr>
-        <w:t>Listar o nome dos passageiros e o código dos carros que fizeram corridas com esses passageiros,</w:t>
-      </w:r>
-      <w:r>
-        <w:rPr>
-          <w:rFonts w:ascii="Times New Roman" w:hAnsi="Times New Roman" w:cs="Times New Roman"/>
-          <w:sz w:val="24"/>
-          <w:szCs w:val="24"/>
-        </w:rPr>
-        <w:t xml:space="preserve"> </w:t>
-      </w:r>
-      <w:r>
-        <w:rPr>
-          <w:rFonts w:ascii="Times New Roman" w:hAnsi="Times New Roman" w:cs="Times New Roman"/>
-          <w:sz w:val="24"/>
-          <w:szCs w:val="24"/>
-        </w:rPr>
-        <w:t xml:space="preserve">mas somente para as corridas que tem o mesmo </w:t>
+        <w:t xml:space="preserve">Listar o nome dos passageiros e o código dos carros que fizeram corridas com esses passageiros, mas somente para as corridas que tem o mesmo </w:t>
       </w:r>
       <w:r>
         <w:rPr>
@@ -5962,6 +5940,7 @@
           <w:rFonts w:ascii="Times New Roman" w:hAnsi="Times New Roman" w:cs="Times New Roman"/>
           <w:b/>
           <w:bCs/>
+          <w:noProof/>
           <w:sz w:val="24"/>
           <w:szCs w:val="24"/>
         </w:rPr>
@@ -6050,6 +6029,7 @@
           <w:rFonts w:ascii="Times New Roman" w:hAnsi="Times New Roman" w:cs="Times New Roman"/>
           <w:b/>
           <w:bCs/>
+          <w:noProof/>
           <w:sz w:val="24"/>
           <w:szCs w:val="24"/>
         </w:rPr>
@@ -6122,6 +6102,7 @@
           <w:rFonts w:ascii="Times New Roman" w:hAnsi="Times New Roman" w:cs="Times New Roman"/>
           <w:b/>
           <w:bCs/>
+          <w:noProof/>
           <w:sz w:val="24"/>
           <w:szCs w:val="24"/>
         </w:rPr>
@@ -6204,23 +6185,7 @@
           <w:sz w:val="24"/>
           <w:szCs w:val="24"/>
         </w:rPr>
-        <w:t>Listar o CPF e nome dos passageiros e a quantidade total de quilômetros percorridos por cada um</w:t>
-      </w:r>
-      <w:r>
-        <w:rPr>
-          <w:rFonts w:ascii="Times New Roman" w:hAnsi="Times New Roman" w:cs="Times New Roman"/>
-          <w:sz w:val="24"/>
-          <w:szCs w:val="24"/>
-        </w:rPr>
-        <w:t xml:space="preserve"> </w:t>
-      </w:r>
-      <w:r>
-        <w:rPr>
-          <w:rFonts w:ascii="Times New Roman" w:hAnsi="Times New Roman" w:cs="Times New Roman"/>
-          <w:sz w:val="24"/>
-          <w:szCs w:val="24"/>
-        </w:rPr>
-        <w:t>deles em suas corridas de taxi.</w:t>
+        <w:t>Listar o CPF e nome dos passageiros e a quantidade total de quilômetros percorridos por cada um deles em suas corridas de taxi.</w:t>
       </w:r>
     </w:p>
     <w:p>
@@ -6265,6 +6230,7 @@
           <w:rFonts w:ascii="Times New Roman" w:hAnsi="Times New Roman" w:cs="Times New Roman"/>
           <w:b/>
           <w:bCs/>
+          <w:noProof/>
           <w:sz w:val="24"/>
           <w:szCs w:val="24"/>
         </w:rPr>
@@ -6353,6 +6319,7 @@
           <w:rFonts w:ascii="Times New Roman" w:hAnsi="Times New Roman" w:cs="Times New Roman"/>
           <w:b/>
           <w:bCs/>
+          <w:noProof/>
           <w:sz w:val="24"/>
           <w:szCs w:val="24"/>
         </w:rPr>
@@ -6418,6 +6385,7 @@
           <w:rFonts w:ascii="Times New Roman" w:hAnsi="Times New Roman" w:cs="Times New Roman"/>
           <w:b/>
           <w:bCs/>
+          <w:noProof/>
           <w:sz w:val="24"/>
           <w:szCs w:val="24"/>
         </w:rPr>
@@ -6497,21 +6465,22 @@
       <w:pPr>
         <w:pStyle w:val="PargrafodaLista"/>
         <w:spacing w:line="360" w:lineRule="auto"/>
-        <w:rPr>
-          <w:rFonts w:ascii="Times New Roman" w:hAnsi="Times New Roman" w:cs="Times New Roman"/>
-          <w:b/>
-          <w:bCs/>
-          <w:sz w:val="24"/>
-          <w:szCs w:val="24"/>
-        </w:rPr>
-      </w:pPr>
-      <w:r>
-        <w:rPr>
-          <w:rFonts w:ascii="Times New Roman" w:hAnsi="Times New Roman" w:cs="Times New Roman"/>
-          <w:sz w:val="24"/>
-          <w:szCs w:val="24"/>
-        </w:rPr>
-        <w:t xml:space="preserve">Embora o modelo não-relacional </w:t>
+        <w:jc w:val="both"/>
+        <w:rPr>
+          <w:rFonts w:ascii="Times New Roman" w:hAnsi="Times New Roman" w:cs="Times New Roman"/>
+          <w:b/>
+          <w:bCs/>
+          <w:sz w:val="24"/>
+          <w:szCs w:val="24"/>
+        </w:rPr>
+      </w:pPr>
+      <w:r>
+        <w:rPr>
+          <w:rFonts w:ascii="Times New Roman" w:hAnsi="Times New Roman" w:cs="Times New Roman"/>
+          <w:sz w:val="24"/>
+          <w:szCs w:val="24"/>
+        </w:rPr>
+        <w:t>O modelo não-relacional, embora ocupe um espaço ligeiramente maior que o modelo relacional, oferece a capacidade de realizar consultas sem recorrer a operações de junção, como o comando SQL "JOIN". Embora ambas as abordagens permitam consultas eficientes, a ausência de operações de junção torna o modelo não-relacional mais simples e com menor custo computacional, o que é especialmente vantajoso no contexto descrito no trabalho 1.</w:t>
       </w:r>
     </w:p>
     <w:sectPr>

</xml_diff>